<commit_message>
Added three-class-plot and documents
</commit_message>
<xml_diff>
--- a/Documentation/Task1_Report.docx
+++ b/Documentation/Task1_Report.docx
@@ -45,7 +45,7 @@
                     </pic:cNvPicPr>
                   </pic:nvPicPr>
                   <pic:blipFill>
-                    <a:blip r:embed="rId4">
+                    <a:blip r:embed="rId5">
                       <a:extLst>
                         <a:ext uri="{28A0092B-C50C-407E-A947-70E740481C1C}">
                           <a14:useLocalDpi xmlns:a14="http://schemas.microsoft.com/office/drawing/2010/main" val="0"/>
@@ -333,7 +333,7 @@
               <w:bidi/>
               <w:spacing w:after="60" w:line="240" w:lineRule="auto"/>
               <w:rPr>
-                <w:rFonts w:ascii="Times New Roman" w:eastAsia="Times New Roman" w:hAnsi="Times New Roman" w:cs="Times New Roman" w:hint="cs"/>
+                <w:rFonts w:ascii="Times New Roman" w:eastAsia="Times New Roman" w:hAnsi="Times New Roman" w:cs="Times New Roman"/>
                 <w:sz w:val="24"/>
                 <w:szCs w:val="24"/>
                 <w:rtl/>
@@ -737,7 +737,2648 @@
         </w:rPr>
       </w:pPr>
     </w:p>
-    <w:p/>
+    <w:p>
+      <w:pPr>
+        <w:rPr>
+          <w:sz w:val="36"/>
+          <w:szCs w:val="36"/>
+        </w:rPr>
+      </w:pPr>
+      <w:r>
+        <w:rPr>
+          <w:sz w:val="36"/>
+          <w:szCs w:val="36"/>
+        </w:rPr>
+        <w:t>C</w:t>
+      </w:r>
+      <w:r>
+        <w:rPr>
+          <w:sz w:val="36"/>
+          <w:szCs w:val="36"/>
+        </w:rPr>
+        <w:t>ontent:</w:t>
+      </w:r>
+    </w:p>
+    <w:p>
+      <w:pPr>
+        <w:pStyle w:val="ListParagraph"/>
+        <w:numPr>
+          <w:ilvl w:val="0"/>
+          <w:numId w:val="2"/>
+        </w:numPr>
+        <w:rPr>
+          <w:sz w:val="36"/>
+          <w:szCs w:val="36"/>
+        </w:rPr>
+      </w:pPr>
+      <w:r>
+        <w:rPr>
+          <w:sz w:val="36"/>
+          <w:szCs w:val="36"/>
+        </w:rPr>
+        <w:t>A Plotted graph for all possible combinations of features</w:t>
+      </w:r>
+      <w:r>
+        <w:rPr>
+          <w:sz w:val="36"/>
+          <w:szCs w:val="36"/>
+        </w:rPr>
+        <w:t>.</w:t>
+      </w:r>
+    </w:p>
+    <w:p>
+      <w:pPr>
+        <w:pStyle w:val="ListParagraph"/>
+        <w:numPr>
+          <w:ilvl w:val="0"/>
+          <w:numId w:val="2"/>
+        </w:numPr>
+        <w:rPr>
+          <w:sz w:val="36"/>
+          <w:szCs w:val="36"/>
+        </w:rPr>
+      </w:pPr>
+      <w:r>
+        <w:rPr>
+          <w:sz w:val="36"/>
+          <w:szCs w:val="36"/>
+        </w:rPr>
+        <w:t xml:space="preserve">Plotted graphs for </w:t>
+      </w:r>
+      <w:r>
+        <w:rPr>
+          <w:sz w:val="36"/>
+          <w:szCs w:val="36"/>
+        </w:rPr>
+        <w:t xml:space="preserve">combinations of two features between </w:t>
+      </w:r>
+      <w:r>
+        <w:rPr>
+          <w:sz w:val="36"/>
+          <w:szCs w:val="36"/>
+          <w:u w:val="single"/>
+        </w:rPr>
+        <w:t>test</w:t>
+      </w:r>
+      <w:r>
+        <w:rPr>
+          <w:sz w:val="36"/>
+          <w:szCs w:val="36"/>
+        </w:rPr>
+        <w:t xml:space="preserve"> samples of </w:t>
+      </w:r>
+      <w:r>
+        <w:rPr>
+          <w:sz w:val="36"/>
+          <w:szCs w:val="36"/>
+        </w:rPr>
+        <w:t>each two classes.</w:t>
+      </w:r>
+    </w:p>
+    <w:p>
+      <w:pPr>
+        <w:pStyle w:val="ListParagraph"/>
+        <w:numPr>
+          <w:ilvl w:val="0"/>
+          <w:numId w:val="2"/>
+        </w:numPr>
+        <w:rPr>
+          <w:sz w:val="36"/>
+          <w:szCs w:val="36"/>
+        </w:rPr>
+      </w:pPr>
+      <w:r>
+        <w:rPr>
+          <w:sz w:val="36"/>
+          <w:szCs w:val="36"/>
+        </w:rPr>
+        <w:t>Confusion matrices for these relations.</w:t>
+      </w:r>
+    </w:p>
+    <w:p>
+      <w:pPr>
+        <w:rPr>
+          <w:sz w:val="36"/>
+          <w:szCs w:val="36"/>
+        </w:rPr>
+      </w:pPr>
+    </w:p>
+    <w:p>
+      <w:pPr>
+        <w:rPr>
+          <w:sz w:val="32"/>
+          <w:szCs w:val="32"/>
+        </w:rPr>
+      </w:pPr>
+    </w:p>
+    <w:p>
+      <w:pPr>
+        <w:rPr>
+          <w:sz w:val="32"/>
+          <w:szCs w:val="32"/>
+        </w:rPr>
+      </w:pPr>
+    </w:p>
+    <w:p>
+      <w:pPr>
+        <w:rPr>
+          <w:sz w:val="32"/>
+          <w:szCs w:val="32"/>
+        </w:rPr>
+      </w:pPr>
+    </w:p>
+    <w:p>
+      <w:pPr>
+        <w:rPr>
+          <w:sz w:val="32"/>
+          <w:szCs w:val="32"/>
+        </w:rPr>
+      </w:pPr>
+    </w:p>
+    <w:p>
+      <w:pPr>
+        <w:rPr>
+          <w:sz w:val="32"/>
+          <w:szCs w:val="32"/>
+        </w:rPr>
+      </w:pPr>
+    </w:p>
+    <w:p>
+      <w:pPr>
+        <w:rPr>
+          <w:sz w:val="32"/>
+          <w:szCs w:val="32"/>
+        </w:rPr>
+      </w:pPr>
+      <w:r>
+        <w:rPr>
+          <w:sz w:val="32"/>
+          <w:szCs w:val="32"/>
+        </w:rPr>
+        <w:lastRenderedPageBreak/>
+        <w:t>Before Training:</w:t>
+      </w:r>
+    </w:p>
+    <w:p>
+      <w:pPr>
+        <w:rPr>
+          <w:sz w:val="32"/>
+          <w:szCs w:val="32"/>
+        </w:rPr>
+      </w:pPr>
+      <w:r>
+        <w:rPr>
+          <w:sz w:val="32"/>
+          <w:szCs w:val="32"/>
+        </w:rPr>
+        <w:t>We have plotted a graph to show all the possible combination of features and determine which features are discriminative between which classes.</w:t>
+      </w:r>
+    </w:p>
+    <w:p>
+      <w:pPr>
+        <w:rPr>
+          <w:sz w:val="32"/>
+          <w:szCs w:val="32"/>
+        </w:rPr>
+      </w:pPr>
+      <w:r>
+        <w:rPr>
+          <w:noProof/>
+          <w:sz w:val="32"/>
+          <w:szCs w:val="32"/>
+        </w:rPr>
+        <w:drawing>
+          <wp:inline distT="0" distB="0" distL="0" distR="0" wp14:anchorId="1F2D5F44" wp14:editId="3925D190">
+            <wp:extent cx="5943600" cy="5347970"/>
+            <wp:effectExtent l="0" t="0" r="0" b="5080"/>
+            <wp:docPr id="1" name="Picture 1"/>
+            <wp:cNvGraphicFramePr>
+              <a:graphicFrameLocks xmlns:a="http://schemas.openxmlformats.org/drawingml/2006/main" noChangeAspect="1"/>
+            </wp:cNvGraphicFramePr>
+            <a:graphic xmlns:a="http://schemas.openxmlformats.org/drawingml/2006/main">
+              <a:graphicData uri="http://schemas.openxmlformats.org/drawingml/2006/picture">
+                <pic:pic xmlns:pic="http://schemas.openxmlformats.org/drawingml/2006/picture">
+                  <pic:nvPicPr>
+                    <pic:cNvPr id="1" name=""/>
+                    <pic:cNvPicPr/>
+                  </pic:nvPicPr>
+                  <pic:blipFill>
+                    <a:blip r:embed="rId6"/>
+                    <a:stretch>
+                      <a:fillRect/>
+                    </a:stretch>
+                  </pic:blipFill>
+                  <pic:spPr>
+                    <a:xfrm>
+                      <a:off x="0" y="0"/>
+                      <a:ext cx="5943600" cy="5347970"/>
+                    </a:xfrm>
+                    <a:prstGeom prst="rect">
+                      <a:avLst/>
+                    </a:prstGeom>
+                  </pic:spPr>
+                </pic:pic>
+              </a:graphicData>
+            </a:graphic>
+          </wp:inline>
+        </w:drawing>
+      </w:r>
+    </w:p>
+    <w:p>
+      <w:pPr>
+        <w:pStyle w:val="ListParagraph"/>
+        <w:numPr>
+          <w:ilvl w:val="0"/>
+          <w:numId w:val="1"/>
+        </w:numPr>
+        <w:rPr>
+          <w:b/>
+          <w:bCs/>
+          <w:sz w:val="36"/>
+          <w:szCs w:val="36"/>
+          <w:u w:val="single"/>
+        </w:rPr>
+      </w:pPr>
+      <w:proofErr w:type="spellStart"/>
+      <w:r>
+        <w:rPr>
+          <w:b/>
+          <w:bCs/>
+          <w:sz w:val="36"/>
+          <w:szCs w:val="36"/>
+          <w:u w:val="single"/>
+        </w:rPr>
+        <w:t>Bill_depth_mm</w:t>
+      </w:r>
+      <w:proofErr w:type="spellEnd"/>
+      <w:r>
+        <w:rPr>
+          <w:b/>
+          <w:bCs/>
+          <w:sz w:val="36"/>
+          <w:szCs w:val="36"/>
+          <w:u w:val="single"/>
+        </w:rPr>
+        <w:t xml:space="preserve"> &amp; </w:t>
+      </w:r>
+      <w:proofErr w:type="spellStart"/>
+      <w:r>
+        <w:rPr>
+          <w:b/>
+          <w:bCs/>
+          <w:sz w:val="36"/>
+          <w:szCs w:val="36"/>
+          <w:u w:val="single"/>
+        </w:rPr>
+        <w:t>bill_length_mm</w:t>
+      </w:r>
+      <w:proofErr w:type="spellEnd"/>
+      <w:r>
+        <w:rPr>
+          <w:b/>
+          <w:bCs/>
+          <w:sz w:val="36"/>
+          <w:szCs w:val="36"/>
+          <w:u w:val="single"/>
+        </w:rPr>
+        <w:t>:</w:t>
+      </w:r>
+    </w:p>
+    <w:p>
+      <w:pPr>
+        <w:ind w:left="360"/>
+        <w:rPr>
+          <w:sz w:val="32"/>
+          <w:szCs w:val="32"/>
+        </w:rPr>
+      </w:pPr>
+      <w:r>
+        <w:rPr>
+          <w:sz w:val="32"/>
+          <w:szCs w:val="32"/>
+        </w:rPr>
+        <w:t>The relation between the mentioned two features</w:t>
+      </w:r>
+      <w:r>
+        <w:rPr>
+          <w:sz w:val="32"/>
+          <w:szCs w:val="32"/>
+        </w:rPr>
+        <w:t>; “</w:t>
+      </w:r>
+      <w:proofErr w:type="spellStart"/>
+      <w:r>
+        <w:rPr>
+          <w:sz w:val="32"/>
+          <w:szCs w:val="32"/>
+        </w:rPr>
+        <w:t>bill_depth_mm</w:t>
+      </w:r>
+      <w:proofErr w:type="spellEnd"/>
+      <w:r>
+        <w:rPr>
+          <w:sz w:val="32"/>
+          <w:szCs w:val="32"/>
+        </w:rPr>
+        <w:t>” and “</w:t>
+      </w:r>
+      <w:proofErr w:type="spellStart"/>
+      <w:r>
+        <w:rPr>
+          <w:sz w:val="32"/>
+          <w:szCs w:val="32"/>
+        </w:rPr>
+        <w:t>bill_length_mm</w:t>
+      </w:r>
+      <w:proofErr w:type="spellEnd"/>
+      <w:r>
+        <w:rPr>
+          <w:sz w:val="32"/>
+          <w:szCs w:val="32"/>
+        </w:rPr>
+        <w:t>”</w:t>
+      </w:r>
+      <w:r>
+        <w:rPr>
+          <w:sz w:val="32"/>
+          <w:szCs w:val="32"/>
+        </w:rPr>
+        <w:t xml:space="preserve"> shows that</w:t>
+      </w:r>
+      <w:r>
+        <w:rPr>
+          <w:sz w:val="32"/>
+          <w:szCs w:val="32"/>
+        </w:rPr>
+        <w:t>:</w:t>
+      </w:r>
+    </w:p>
+    <w:p>
+      <w:pPr>
+        <w:pStyle w:val="ListParagraph"/>
+        <w:numPr>
+          <w:ilvl w:val="0"/>
+          <w:numId w:val="3"/>
+        </w:numPr>
+        <w:rPr>
+          <w:sz w:val="32"/>
+          <w:szCs w:val="32"/>
+        </w:rPr>
+      </w:pPr>
+      <w:r>
+        <w:rPr>
+          <w:sz w:val="32"/>
+          <w:szCs w:val="32"/>
+        </w:rPr>
+        <w:t>T</w:t>
+      </w:r>
+      <w:r>
+        <w:rPr>
+          <w:sz w:val="32"/>
+          <w:szCs w:val="32"/>
+        </w:rPr>
+        <w:t>he samples of Adelie &amp; Gentoo</w:t>
+      </w:r>
+      <w:r>
+        <w:rPr>
+          <w:sz w:val="32"/>
+          <w:szCs w:val="32"/>
+        </w:rPr>
+        <w:t xml:space="preserve"> classes</w:t>
+      </w:r>
+      <w:r>
+        <w:rPr>
+          <w:sz w:val="32"/>
+          <w:szCs w:val="32"/>
+        </w:rPr>
+        <w:t xml:space="preserve"> are linearly </w:t>
+      </w:r>
+      <w:r>
+        <w:rPr>
+          <w:sz w:val="32"/>
+          <w:szCs w:val="32"/>
+        </w:rPr>
+        <w:t>separable</w:t>
+      </w:r>
+    </w:p>
+    <w:p>
+      <w:pPr>
+        <w:pStyle w:val="ListParagraph"/>
+        <w:numPr>
+          <w:ilvl w:val="0"/>
+          <w:numId w:val="3"/>
+        </w:numPr>
+        <w:rPr>
+          <w:sz w:val="32"/>
+          <w:szCs w:val="32"/>
+        </w:rPr>
+      </w:pPr>
+      <w:r>
+        <w:rPr>
+          <w:sz w:val="32"/>
+          <w:szCs w:val="32"/>
+        </w:rPr>
+        <w:lastRenderedPageBreak/>
+        <w:t>The s</w:t>
+      </w:r>
+      <w:r>
+        <w:rPr>
+          <w:sz w:val="32"/>
+          <w:szCs w:val="32"/>
+        </w:rPr>
+        <w:t>am</w:t>
+      </w:r>
+      <w:r>
+        <w:rPr>
+          <w:sz w:val="32"/>
+          <w:szCs w:val="32"/>
+        </w:rPr>
+        <w:t xml:space="preserve">ples </w:t>
+      </w:r>
+      <w:r>
+        <w:rPr>
+          <w:sz w:val="32"/>
+          <w:szCs w:val="32"/>
+        </w:rPr>
+        <w:t>o</w:t>
+      </w:r>
+      <w:r>
+        <w:rPr>
+          <w:sz w:val="32"/>
+          <w:szCs w:val="32"/>
+        </w:rPr>
+        <w:t>f</w:t>
+      </w:r>
+      <w:r>
+        <w:rPr>
+          <w:sz w:val="32"/>
+          <w:szCs w:val="32"/>
+        </w:rPr>
+        <w:t xml:space="preserve"> Adelie &amp; Chinstrap</w:t>
+      </w:r>
+      <w:r>
+        <w:rPr>
+          <w:sz w:val="32"/>
+          <w:szCs w:val="32"/>
+        </w:rPr>
+        <w:t xml:space="preserve"> are </w:t>
+      </w:r>
+      <w:r>
+        <w:rPr>
+          <w:sz w:val="32"/>
+          <w:szCs w:val="32"/>
+        </w:rPr>
+        <w:t xml:space="preserve">not </w:t>
+      </w:r>
+      <w:r>
+        <w:rPr>
+          <w:sz w:val="32"/>
+          <w:szCs w:val="32"/>
+        </w:rPr>
+        <w:t>linearly separable</w:t>
+      </w:r>
+      <w:r>
+        <w:rPr>
+          <w:sz w:val="32"/>
+          <w:szCs w:val="32"/>
+        </w:rPr>
+        <w:t xml:space="preserve">. </w:t>
+      </w:r>
+    </w:p>
+    <w:p>
+      <w:pPr>
+        <w:pStyle w:val="ListParagraph"/>
+        <w:numPr>
+          <w:ilvl w:val="0"/>
+          <w:numId w:val="3"/>
+        </w:numPr>
+        <w:rPr>
+          <w:sz w:val="32"/>
+          <w:szCs w:val="32"/>
+        </w:rPr>
+      </w:pPr>
+      <w:r>
+        <w:rPr>
+          <w:sz w:val="32"/>
+          <w:szCs w:val="32"/>
+        </w:rPr>
+        <w:t>The</w:t>
+      </w:r>
+      <w:r>
+        <w:rPr>
+          <w:sz w:val="32"/>
+          <w:szCs w:val="32"/>
+        </w:rPr>
+        <w:t xml:space="preserve"> samples of Gentoo &amp; Chinstrap are not linearly sep</w:t>
+      </w:r>
+      <w:r>
+        <w:rPr>
+          <w:sz w:val="32"/>
+          <w:szCs w:val="32"/>
+        </w:rPr>
+        <w:t>a</w:t>
+      </w:r>
+      <w:r>
+        <w:rPr>
+          <w:sz w:val="32"/>
+          <w:szCs w:val="32"/>
+        </w:rPr>
+        <w:t>rable.</w:t>
+      </w:r>
+    </w:p>
+    <w:p>
+      <w:pPr>
+        <w:pStyle w:val="ListParagraph"/>
+        <w:numPr>
+          <w:ilvl w:val="0"/>
+          <w:numId w:val="1"/>
+        </w:numPr>
+        <w:rPr>
+          <w:b/>
+          <w:bCs/>
+          <w:sz w:val="36"/>
+          <w:szCs w:val="36"/>
+          <w:u w:val="single"/>
+        </w:rPr>
+      </w:pPr>
+      <w:proofErr w:type="spellStart"/>
+      <w:r>
+        <w:rPr>
+          <w:b/>
+          <w:bCs/>
+          <w:sz w:val="36"/>
+          <w:szCs w:val="36"/>
+          <w:u w:val="single"/>
+        </w:rPr>
+        <w:t>Flipper_length_mm</w:t>
+      </w:r>
+      <w:proofErr w:type="spellEnd"/>
+      <w:r>
+        <w:rPr>
+          <w:b/>
+          <w:bCs/>
+          <w:sz w:val="36"/>
+          <w:szCs w:val="36"/>
+          <w:u w:val="single"/>
+        </w:rPr>
+        <w:t xml:space="preserve"> &amp; </w:t>
+      </w:r>
+      <w:proofErr w:type="spellStart"/>
+      <w:r>
+        <w:rPr>
+          <w:b/>
+          <w:bCs/>
+          <w:sz w:val="36"/>
+          <w:szCs w:val="36"/>
+          <w:u w:val="single"/>
+        </w:rPr>
+        <w:t>bill_length_mm</w:t>
+      </w:r>
+      <w:proofErr w:type="spellEnd"/>
+      <w:r>
+        <w:rPr>
+          <w:b/>
+          <w:bCs/>
+          <w:sz w:val="36"/>
+          <w:szCs w:val="36"/>
+          <w:u w:val="single"/>
+        </w:rPr>
+        <w:t>:</w:t>
+      </w:r>
+    </w:p>
+    <w:p>
+      <w:pPr>
+        <w:ind w:left="360"/>
+        <w:rPr>
+          <w:sz w:val="32"/>
+          <w:szCs w:val="32"/>
+        </w:rPr>
+      </w:pPr>
+      <w:r>
+        <w:rPr>
+          <w:sz w:val="32"/>
+          <w:szCs w:val="32"/>
+        </w:rPr>
+        <w:t>The relation between the mentioned two features; “</w:t>
+      </w:r>
+      <w:proofErr w:type="spellStart"/>
+      <w:r>
+        <w:rPr>
+          <w:sz w:val="32"/>
+          <w:szCs w:val="32"/>
+        </w:rPr>
+        <w:t>flipper_length</w:t>
+      </w:r>
+      <w:r>
+        <w:rPr>
+          <w:sz w:val="32"/>
+          <w:szCs w:val="32"/>
+        </w:rPr>
+        <w:t>_mm</w:t>
+      </w:r>
+      <w:proofErr w:type="spellEnd"/>
+      <w:r>
+        <w:rPr>
+          <w:sz w:val="32"/>
+          <w:szCs w:val="32"/>
+        </w:rPr>
+        <w:t>” and “</w:t>
+      </w:r>
+      <w:proofErr w:type="spellStart"/>
+      <w:r>
+        <w:rPr>
+          <w:sz w:val="32"/>
+          <w:szCs w:val="32"/>
+        </w:rPr>
+        <w:t>bill_length_mm</w:t>
+      </w:r>
+      <w:proofErr w:type="spellEnd"/>
+      <w:r>
+        <w:rPr>
+          <w:sz w:val="32"/>
+          <w:szCs w:val="32"/>
+        </w:rPr>
+        <w:t>” shows that:</w:t>
+      </w:r>
+    </w:p>
+    <w:p>
+      <w:pPr>
+        <w:pStyle w:val="ListParagraph"/>
+        <w:numPr>
+          <w:ilvl w:val="0"/>
+          <w:numId w:val="4"/>
+        </w:numPr>
+        <w:rPr>
+          <w:sz w:val="32"/>
+          <w:szCs w:val="32"/>
+        </w:rPr>
+      </w:pPr>
+      <w:r>
+        <w:rPr>
+          <w:sz w:val="32"/>
+          <w:szCs w:val="32"/>
+        </w:rPr>
+        <w:t>The samples of Adelie &amp; Gentoo classes are linearly separable</w:t>
+      </w:r>
+    </w:p>
+    <w:p>
+      <w:pPr>
+        <w:pStyle w:val="ListParagraph"/>
+        <w:numPr>
+          <w:ilvl w:val="0"/>
+          <w:numId w:val="4"/>
+        </w:numPr>
+        <w:rPr>
+          <w:sz w:val="32"/>
+          <w:szCs w:val="32"/>
+        </w:rPr>
+      </w:pPr>
+      <w:r>
+        <w:rPr>
+          <w:sz w:val="32"/>
+          <w:szCs w:val="32"/>
+        </w:rPr>
+        <w:t>The samples of Adelie &amp; Chinstrap are</w:t>
+      </w:r>
+      <w:r>
+        <w:rPr>
+          <w:sz w:val="32"/>
+          <w:szCs w:val="32"/>
+        </w:rPr>
+        <w:t xml:space="preserve"> not</w:t>
+      </w:r>
+      <w:r>
+        <w:rPr>
+          <w:sz w:val="32"/>
+          <w:szCs w:val="32"/>
+        </w:rPr>
+        <w:t xml:space="preserve"> linearly separable. </w:t>
+      </w:r>
+    </w:p>
+    <w:p>
+      <w:pPr>
+        <w:pStyle w:val="ListParagraph"/>
+        <w:numPr>
+          <w:ilvl w:val="0"/>
+          <w:numId w:val="4"/>
+        </w:numPr>
+        <w:rPr>
+          <w:sz w:val="32"/>
+          <w:szCs w:val="32"/>
+        </w:rPr>
+      </w:pPr>
+      <w:r>
+        <w:rPr>
+          <w:sz w:val="32"/>
+          <w:szCs w:val="32"/>
+        </w:rPr>
+        <w:t>The samples of Gentoo &amp; Chinstrap are not linearly separable.</w:t>
+      </w:r>
+    </w:p>
+    <w:p>
+      <w:pPr>
+        <w:pStyle w:val="ListParagraph"/>
+        <w:numPr>
+          <w:ilvl w:val="0"/>
+          <w:numId w:val="1"/>
+        </w:numPr>
+        <w:rPr>
+          <w:b/>
+          <w:bCs/>
+          <w:sz w:val="36"/>
+          <w:szCs w:val="36"/>
+          <w:u w:val="single"/>
+        </w:rPr>
+      </w:pPr>
+      <w:proofErr w:type="spellStart"/>
+      <w:r>
+        <w:rPr>
+          <w:b/>
+          <w:bCs/>
+          <w:sz w:val="36"/>
+          <w:szCs w:val="36"/>
+          <w:u w:val="single"/>
+        </w:rPr>
+        <w:t>Flipper_length_mm</w:t>
+      </w:r>
+      <w:proofErr w:type="spellEnd"/>
+      <w:r>
+        <w:rPr>
+          <w:b/>
+          <w:bCs/>
+          <w:sz w:val="36"/>
+          <w:szCs w:val="36"/>
+          <w:u w:val="single"/>
+        </w:rPr>
+        <w:t xml:space="preserve"> &amp; </w:t>
+      </w:r>
+      <w:proofErr w:type="spellStart"/>
+      <w:r>
+        <w:rPr>
+          <w:b/>
+          <w:bCs/>
+          <w:sz w:val="36"/>
+          <w:szCs w:val="36"/>
+          <w:u w:val="single"/>
+        </w:rPr>
+        <w:t>bill_depth_mm</w:t>
+      </w:r>
+      <w:proofErr w:type="spellEnd"/>
+      <w:r>
+        <w:rPr>
+          <w:b/>
+          <w:bCs/>
+          <w:sz w:val="36"/>
+          <w:szCs w:val="36"/>
+          <w:u w:val="single"/>
+        </w:rPr>
+        <w:t>:</w:t>
+      </w:r>
+    </w:p>
+    <w:p>
+      <w:pPr>
+        <w:ind w:left="360"/>
+        <w:rPr>
+          <w:sz w:val="32"/>
+          <w:szCs w:val="32"/>
+        </w:rPr>
+      </w:pPr>
+      <w:r>
+        <w:rPr>
+          <w:sz w:val="32"/>
+          <w:szCs w:val="32"/>
+        </w:rPr>
+        <w:t>The relation between the mentioned two features; “</w:t>
+      </w:r>
+      <w:proofErr w:type="spellStart"/>
+      <w:r>
+        <w:rPr>
+          <w:sz w:val="32"/>
+          <w:szCs w:val="32"/>
+        </w:rPr>
+        <w:t>flipper_length</w:t>
+      </w:r>
+      <w:r>
+        <w:rPr>
+          <w:sz w:val="32"/>
+          <w:szCs w:val="32"/>
+        </w:rPr>
+        <w:t>_mm</w:t>
+      </w:r>
+      <w:proofErr w:type="spellEnd"/>
+      <w:r>
+        <w:rPr>
+          <w:sz w:val="32"/>
+          <w:szCs w:val="32"/>
+        </w:rPr>
+        <w:t>” and “</w:t>
+      </w:r>
+      <w:proofErr w:type="spellStart"/>
+      <w:r>
+        <w:rPr>
+          <w:sz w:val="32"/>
+          <w:szCs w:val="32"/>
+        </w:rPr>
+        <w:t>bill_</w:t>
+      </w:r>
+      <w:r>
+        <w:rPr>
+          <w:sz w:val="32"/>
+          <w:szCs w:val="32"/>
+        </w:rPr>
+        <w:t>dep</w:t>
+      </w:r>
+      <w:r>
+        <w:rPr>
+          <w:sz w:val="32"/>
+          <w:szCs w:val="32"/>
+        </w:rPr>
+        <w:t>th_mm</w:t>
+      </w:r>
+      <w:proofErr w:type="spellEnd"/>
+      <w:r>
+        <w:rPr>
+          <w:sz w:val="32"/>
+          <w:szCs w:val="32"/>
+        </w:rPr>
+        <w:t>” shows that:</w:t>
+      </w:r>
+    </w:p>
+    <w:p>
+      <w:pPr>
+        <w:pStyle w:val="ListParagraph"/>
+        <w:numPr>
+          <w:ilvl w:val="0"/>
+          <w:numId w:val="5"/>
+        </w:numPr>
+        <w:rPr>
+          <w:sz w:val="32"/>
+          <w:szCs w:val="32"/>
+        </w:rPr>
+      </w:pPr>
+      <w:r>
+        <w:rPr>
+          <w:sz w:val="32"/>
+          <w:szCs w:val="32"/>
+        </w:rPr>
+        <w:t>The samples of Adelie &amp; Gentoo classes are linearly separable</w:t>
+      </w:r>
+    </w:p>
+    <w:p>
+      <w:pPr>
+        <w:pStyle w:val="ListParagraph"/>
+        <w:numPr>
+          <w:ilvl w:val="0"/>
+          <w:numId w:val="5"/>
+        </w:numPr>
+        <w:rPr>
+          <w:sz w:val="32"/>
+          <w:szCs w:val="32"/>
+        </w:rPr>
+      </w:pPr>
+      <w:r>
+        <w:rPr>
+          <w:sz w:val="32"/>
+          <w:szCs w:val="32"/>
+        </w:rPr>
+        <w:t xml:space="preserve">The samples of Adelie &amp; Chinstrap are </w:t>
+      </w:r>
+      <w:r>
+        <w:rPr>
+          <w:sz w:val="32"/>
+          <w:szCs w:val="32"/>
+        </w:rPr>
+        <w:t xml:space="preserve">not </w:t>
+      </w:r>
+      <w:r>
+        <w:rPr>
+          <w:sz w:val="32"/>
+          <w:szCs w:val="32"/>
+        </w:rPr>
+        <w:t xml:space="preserve">linearly separable. </w:t>
+      </w:r>
+    </w:p>
+    <w:p>
+      <w:pPr>
+        <w:pStyle w:val="ListParagraph"/>
+        <w:numPr>
+          <w:ilvl w:val="0"/>
+          <w:numId w:val="5"/>
+        </w:numPr>
+        <w:rPr>
+          <w:sz w:val="32"/>
+          <w:szCs w:val="32"/>
+        </w:rPr>
+      </w:pPr>
+      <w:r>
+        <w:rPr>
+          <w:sz w:val="32"/>
+          <w:szCs w:val="32"/>
+        </w:rPr>
+        <w:t>The samples of Gentoo &amp; Chinstrap are linearly separable.</w:t>
+      </w:r>
+    </w:p>
+    <w:p>
+      <w:pPr>
+        <w:pStyle w:val="ListParagraph"/>
+        <w:numPr>
+          <w:ilvl w:val="0"/>
+          <w:numId w:val="1"/>
+        </w:numPr>
+        <w:rPr>
+          <w:b/>
+          <w:bCs/>
+          <w:sz w:val="36"/>
+          <w:szCs w:val="36"/>
+          <w:u w:val="single"/>
+        </w:rPr>
+      </w:pPr>
+      <w:r>
+        <w:rPr>
+          <w:b/>
+          <w:bCs/>
+          <w:sz w:val="36"/>
+          <w:szCs w:val="36"/>
+          <w:u w:val="single"/>
+        </w:rPr>
+        <w:t xml:space="preserve">Gender &amp; </w:t>
+      </w:r>
+      <w:proofErr w:type="spellStart"/>
+      <w:r>
+        <w:rPr>
+          <w:b/>
+          <w:bCs/>
+          <w:sz w:val="36"/>
+          <w:szCs w:val="36"/>
+          <w:u w:val="single"/>
+        </w:rPr>
+        <w:t>bill_length_mm</w:t>
+      </w:r>
+      <w:proofErr w:type="spellEnd"/>
+      <w:r>
+        <w:rPr>
+          <w:b/>
+          <w:bCs/>
+          <w:sz w:val="36"/>
+          <w:szCs w:val="36"/>
+          <w:u w:val="single"/>
+        </w:rPr>
+        <w:t>:</w:t>
+      </w:r>
+    </w:p>
+    <w:p>
+      <w:pPr>
+        <w:ind w:left="360"/>
+        <w:rPr>
+          <w:sz w:val="32"/>
+          <w:szCs w:val="32"/>
+        </w:rPr>
+      </w:pPr>
+      <w:r>
+        <w:rPr>
+          <w:sz w:val="32"/>
+          <w:szCs w:val="32"/>
+        </w:rPr>
+        <w:t>The relation between the mentioned two features; “</w:t>
+      </w:r>
+      <w:proofErr w:type="spellStart"/>
+      <w:r>
+        <w:rPr>
+          <w:sz w:val="32"/>
+          <w:szCs w:val="32"/>
+        </w:rPr>
+        <w:t>bill_length</w:t>
+      </w:r>
+      <w:r>
+        <w:rPr>
+          <w:sz w:val="32"/>
+          <w:szCs w:val="32"/>
+        </w:rPr>
+        <w:t>_mm</w:t>
+      </w:r>
+      <w:proofErr w:type="spellEnd"/>
+      <w:r>
+        <w:rPr>
+          <w:sz w:val="32"/>
+          <w:szCs w:val="32"/>
+        </w:rPr>
+        <w:t>” and “</w:t>
+      </w:r>
+      <w:r>
+        <w:rPr>
+          <w:sz w:val="32"/>
+          <w:szCs w:val="32"/>
+        </w:rPr>
+        <w:t>gender</w:t>
+      </w:r>
+      <w:r>
+        <w:rPr>
+          <w:sz w:val="32"/>
+          <w:szCs w:val="32"/>
+        </w:rPr>
+        <w:t>” shows that:</w:t>
+      </w:r>
+    </w:p>
+    <w:p>
+      <w:pPr>
+        <w:pStyle w:val="ListParagraph"/>
+        <w:numPr>
+          <w:ilvl w:val="0"/>
+          <w:numId w:val="5"/>
+        </w:numPr>
+        <w:rPr>
+          <w:sz w:val="32"/>
+          <w:szCs w:val="32"/>
+        </w:rPr>
+      </w:pPr>
+      <w:r>
+        <w:rPr>
+          <w:sz w:val="32"/>
+          <w:szCs w:val="32"/>
+        </w:rPr>
+        <w:t>The samples of Adelie &amp; Gentoo classes are linearly separable</w:t>
+      </w:r>
+    </w:p>
+    <w:p>
+      <w:pPr>
+        <w:pStyle w:val="ListParagraph"/>
+        <w:numPr>
+          <w:ilvl w:val="0"/>
+          <w:numId w:val="5"/>
+        </w:numPr>
+        <w:rPr>
+          <w:sz w:val="32"/>
+          <w:szCs w:val="32"/>
+        </w:rPr>
+      </w:pPr>
+      <w:r>
+        <w:rPr>
+          <w:sz w:val="32"/>
+          <w:szCs w:val="32"/>
+        </w:rPr>
+        <w:t xml:space="preserve">The samples of Adelie &amp; Chinstrap are </w:t>
+      </w:r>
+      <w:r>
+        <w:rPr>
+          <w:sz w:val="32"/>
+          <w:szCs w:val="32"/>
+        </w:rPr>
+        <w:t xml:space="preserve">not </w:t>
+      </w:r>
+      <w:r>
+        <w:rPr>
+          <w:sz w:val="32"/>
+          <w:szCs w:val="32"/>
+        </w:rPr>
+        <w:t xml:space="preserve">linearly separable. </w:t>
+      </w:r>
+    </w:p>
+    <w:p>
+      <w:pPr>
+        <w:pStyle w:val="ListParagraph"/>
+        <w:numPr>
+          <w:ilvl w:val="0"/>
+          <w:numId w:val="5"/>
+        </w:numPr>
+        <w:rPr>
+          <w:sz w:val="32"/>
+          <w:szCs w:val="32"/>
+        </w:rPr>
+      </w:pPr>
+      <w:r>
+        <w:rPr>
+          <w:sz w:val="32"/>
+          <w:szCs w:val="32"/>
+        </w:rPr>
+        <w:t>The samples of Gentoo &amp; Chinstrap are</w:t>
+      </w:r>
+      <w:r>
+        <w:rPr>
+          <w:sz w:val="32"/>
+          <w:szCs w:val="32"/>
+        </w:rPr>
+        <w:t xml:space="preserve"> not</w:t>
+      </w:r>
+      <w:r>
+        <w:rPr>
+          <w:sz w:val="32"/>
+          <w:szCs w:val="32"/>
+        </w:rPr>
+        <w:t xml:space="preserve"> linearly separable.</w:t>
+      </w:r>
+    </w:p>
+    <w:p>
+      <w:pPr>
+        <w:pStyle w:val="ListParagraph"/>
+        <w:numPr>
+          <w:ilvl w:val="0"/>
+          <w:numId w:val="1"/>
+        </w:numPr>
+        <w:rPr>
+          <w:b/>
+          <w:bCs/>
+          <w:sz w:val="36"/>
+          <w:szCs w:val="36"/>
+          <w:u w:val="single"/>
+        </w:rPr>
+      </w:pPr>
+      <w:r>
+        <w:rPr>
+          <w:b/>
+          <w:bCs/>
+          <w:sz w:val="36"/>
+          <w:szCs w:val="36"/>
+          <w:u w:val="single"/>
+        </w:rPr>
+        <w:t xml:space="preserve">Gender &amp; </w:t>
+      </w:r>
+      <w:proofErr w:type="spellStart"/>
+      <w:r>
+        <w:rPr>
+          <w:b/>
+          <w:bCs/>
+          <w:sz w:val="36"/>
+          <w:szCs w:val="36"/>
+          <w:u w:val="single"/>
+        </w:rPr>
+        <w:t>bill_depth_mm</w:t>
+      </w:r>
+      <w:proofErr w:type="spellEnd"/>
+      <w:r>
+        <w:rPr>
+          <w:b/>
+          <w:bCs/>
+          <w:sz w:val="36"/>
+          <w:szCs w:val="36"/>
+          <w:u w:val="single"/>
+        </w:rPr>
+        <w:t>:</w:t>
+      </w:r>
+    </w:p>
+    <w:p>
+      <w:pPr>
+        <w:ind w:left="360"/>
+        <w:rPr>
+          <w:sz w:val="32"/>
+          <w:szCs w:val="32"/>
+        </w:rPr>
+      </w:pPr>
+      <w:r>
+        <w:rPr>
+          <w:sz w:val="32"/>
+          <w:szCs w:val="32"/>
+        </w:rPr>
+        <w:t>The relation between the mentioned two features; “</w:t>
+      </w:r>
+      <w:proofErr w:type="spellStart"/>
+      <w:r>
+        <w:rPr>
+          <w:sz w:val="32"/>
+          <w:szCs w:val="32"/>
+        </w:rPr>
+        <w:t>bill_depth</w:t>
+      </w:r>
+      <w:r>
+        <w:rPr>
+          <w:sz w:val="32"/>
+          <w:szCs w:val="32"/>
+        </w:rPr>
+        <w:t>_mm</w:t>
+      </w:r>
+      <w:proofErr w:type="spellEnd"/>
+      <w:r>
+        <w:rPr>
+          <w:sz w:val="32"/>
+          <w:szCs w:val="32"/>
+        </w:rPr>
+        <w:t>” and “</w:t>
+      </w:r>
+      <w:r>
+        <w:rPr>
+          <w:sz w:val="32"/>
+          <w:szCs w:val="32"/>
+        </w:rPr>
+        <w:t>gender</w:t>
+      </w:r>
+      <w:r>
+        <w:rPr>
+          <w:sz w:val="32"/>
+          <w:szCs w:val="32"/>
+        </w:rPr>
+        <w:t>” shows that:</w:t>
+      </w:r>
+    </w:p>
+    <w:p>
+      <w:pPr>
+        <w:pStyle w:val="ListParagraph"/>
+        <w:numPr>
+          <w:ilvl w:val="0"/>
+          <w:numId w:val="5"/>
+        </w:numPr>
+        <w:rPr>
+          <w:sz w:val="32"/>
+          <w:szCs w:val="32"/>
+        </w:rPr>
+      </w:pPr>
+      <w:r>
+        <w:rPr>
+          <w:sz w:val="32"/>
+          <w:szCs w:val="32"/>
+        </w:rPr>
+        <w:t>The samples of Adelie &amp; Gentoo classes are linearly separable</w:t>
+      </w:r>
+    </w:p>
+    <w:p>
+      <w:pPr>
+        <w:pStyle w:val="ListParagraph"/>
+        <w:numPr>
+          <w:ilvl w:val="0"/>
+          <w:numId w:val="5"/>
+        </w:numPr>
+        <w:rPr>
+          <w:sz w:val="32"/>
+          <w:szCs w:val="32"/>
+        </w:rPr>
+      </w:pPr>
+      <w:r>
+        <w:rPr>
+          <w:sz w:val="32"/>
+          <w:szCs w:val="32"/>
+        </w:rPr>
+        <w:t xml:space="preserve">The samples of Adelie &amp; Chinstrap are </w:t>
+      </w:r>
+      <w:r>
+        <w:rPr>
+          <w:sz w:val="32"/>
+          <w:szCs w:val="32"/>
+        </w:rPr>
+        <w:t xml:space="preserve">not </w:t>
+      </w:r>
+      <w:r>
+        <w:rPr>
+          <w:sz w:val="32"/>
+          <w:szCs w:val="32"/>
+        </w:rPr>
+        <w:t xml:space="preserve">linearly separable. </w:t>
+      </w:r>
+    </w:p>
+    <w:p>
+      <w:pPr>
+        <w:pStyle w:val="ListParagraph"/>
+        <w:numPr>
+          <w:ilvl w:val="0"/>
+          <w:numId w:val="5"/>
+        </w:numPr>
+        <w:rPr>
+          <w:sz w:val="32"/>
+          <w:szCs w:val="32"/>
+        </w:rPr>
+      </w:pPr>
+      <w:r>
+        <w:rPr>
+          <w:sz w:val="32"/>
+          <w:szCs w:val="32"/>
+        </w:rPr>
+        <w:t>The samples of Gentoo &amp; Chinstrap are</w:t>
+      </w:r>
+      <w:r>
+        <w:rPr>
+          <w:sz w:val="32"/>
+          <w:szCs w:val="32"/>
+        </w:rPr>
+        <w:t xml:space="preserve"> not</w:t>
+      </w:r>
+      <w:r>
+        <w:rPr>
+          <w:sz w:val="32"/>
+          <w:szCs w:val="32"/>
+        </w:rPr>
+        <w:t xml:space="preserve"> linearly separable.</w:t>
+      </w:r>
+    </w:p>
+    <w:p>
+      <w:pPr>
+        <w:ind w:left="360"/>
+        <w:jc w:val="both"/>
+        <w:rPr>
+          <w:b/>
+          <w:bCs/>
+          <w:sz w:val="36"/>
+          <w:szCs w:val="36"/>
+          <w:u w:val="single"/>
+        </w:rPr>
+      </w:pPr>
+    </w:p>
+    <w:p>
+      <w:pPr>
+        <w:pStyle w:val="ListParagraph"/>
+        <w:numPr>
+          <w:ilvl w:val="0"/>
+          <w:numId w:val="1"/>
+        </w:numPr>
+        <w:rPr>
+          <w:b/>
+          <w:bCs/>
+          <w:sz w:val="36"/>
+          <w:szCs w:val="36"/>
+          <w:u w:val="single"/>
+        </w:rPr>
+      </w:pPr>
+      <w:proofErr w:type="spellStart"/>
+      <w:r>
+        <w:rPr>
+          <w:b/>
+          <w:bCs/>
+          <w:sz w:val="36"/>
+          <w:szCs w:val="36"/>
+          <w:u w:val="single"/>
+        </w:rPr>
+        <w:t>Flipper_length_mm</w:t>
+      </w:r>
+      <w:proofErr w:type="spellEnd"/>
+      <w:r>
+        <w:rPr>
+          <w:b/>
+          <w:bCs/>
+          <w:sz w:val="36"/>
+          <w:szCs w:val="36"/>
+          <w:u w:val="single"/>
+        </w:rPr>
+        <w:t xml:space="preserve"> &amp; Gender:</w:t>
+      </w:r>
+    </w:p>
+    <w:p>
+      <w:pPr>
+        <w:ind w:left="360"/>
+        <w:rPr>
+          <w:sz w:val="32"/>
+          <w:szCs w:val="32"/>
+        </w:rPr>
+      </w:pPr>
+      <w:r>
+        <w:rPr>
+          <w:sz w:val="32"/>
+          <w:szCs w:val="32"/>
+        </w:rPr>
+        <w:t>The relation between the mentioned two features; “</w:t>
+      </w:r>
+      <w:proofErr w:type="spellStart"/>
+      <w:r>
+        <w:rPr>
+          <w:sz w:val="32"/>
+          <w:szCs w:val="32"/>
+        </w:rPr>
+        <w:t>flipper_length</w:t>
+      </w:r>
+      <w:r>
+        <w:rPr>
+          <w:sz w:val="32"/>
+          <w:szCs w:val="32"/>
+        </w:rPr>
+        <w:t>_mm</w:t>
+      </w:r>
+      <w:proofErr w:type="spellEnd"/>
+      <w:r>
+        <w:rPr>
+          <w:sz w:val="32"/>
+          <w:szCs w:val="32"/>
+        </w:rPr>
+        <w:t>” and “</w:t>
+      </w:r>
+      <w:r>
+        <w:rPr>
+          <w:sz w:val="32"/>
+          <w:szCs w:val="32"/>
+        </w:rPr>
+        <w:t>gender</w:t>
+      </w:r>
+      <w:r>
+        <w:rPr>
+          <w:sz w:val="32"/>
+          <w:szCs w:val="32"/>
+        </w:rPr>
+        <w:t>” shows that:</w:t>
+      </w:r>
+    </w:p>
+    <w:p>
+      <w:pPr>
+        <w:pStyle w:val="ListParagraph"/>
+        <w:numPr>
+          <w:ilvl w:val="0"/>
+          <w:numId w:val="5"/>
+        </w:numPr>
+        <w:rPr>
+          <w:sz w:val="32"/>
+          <w:szCs w:val="32"/>
+        </w:rPr>
+      </w:pPr>
+      <w:r>
+        <w:rPr>
+          <w:sz w:val="32"/>
+          <w:szCs w:val="32"/>
+        </w:rPr>
+        <w:t>The samples of Adelie &amp; Gentoo classes are linearly separable</w:t>
+      </w:r>
+    </w:p>
+    <w:p>
+      <w:pPr>
+        <w:pStyle w:val="ListParagraph"/>
+        <w:numPr>
+          <w:ilvl w:val="0"/>
+          <w:numId w:val="5"/>
+        </w:numPr>
+        <w:rPr>
+          <w:sz w:val="32"/>
+          <w:szCs w:val="32"/>
+        </w:rPr>
+      </w:pPr>
+      <w:r>
+        <w:rPr>
+          <w:sz w:val="32"/>
+          <w:szCs w:val="32"/>
+        </w:rPr>
+        <w:t xml:space="preserve">The samples of Adelie &amp; Chinstrap are </w:t>
+      </w:r>
+      <w:r>
+        <w:rPr>
+          <w:sz w:val="32"/>
+          <w:szCs w:val="32"/>
+        </w:rPr>
+        <w:t xml:space="preserve">not </w:t>
+      </w:r>
+      <w:r>
+        <w:rPr>
+          <w:sz w:val="32"/>
+          <w:szCs w:val="32"/>
+        </w:rPr>
+        <w:t xml:space="preserve">linearly separable. </w:t>
+      </w:r>
+    </w:p>
+    <w:p>
+      <w:pPr>
+        <w:pStyle w:val="ListParagraph"/>
+        <w:numPr>
+          <w:ilvl w:val="0"/>
+          <w:numId w:val="5"/>
+        </w:numPr>
+        <w:rPr>
+          <w:sz w:val="32"/>
+          <w:szCs w:val="32"/>
+        </w:rPr>
+      </w:pPr>
+      <w:r>
+        <w:rPr>
+          <w:sz w:val="32"/>
+          <w:szCs w:val="32"/>
+        </w:rPr>
+        <w:t xml:space="preserve">The samples of Gentoo &amp; Chinstrap are </w:t>
+      </w:r>
+      <w:r>
+        <w:rPr>
+          <w:sz w:val="32"/>
+          <w:szCs w:val="32"/>
+        </w:rPr>
+        <w:t xml:space="preserve">not </w:t>
+      </w:r>
+      <w:r>
+        <w:rPr>
+          <w:sz w:val="32"/>
+          <w:szCs w:val="32"/>
+        </w:rPr>
+        <w:t>linearly separable.</w:t>
+      </w:r>
+    </w:p>
+    <w:p>
+      <w:pPr>
+        <w:pStyle w:val="ListParagraph"/>
+        <w:numPr>
+          <w:ilvl w:val="0"/>
+          <w:numId w:val="1"/>
+        </w:numPr>
+        <w:rPr>
+          <w:b/>
+          <w:bCs/>
+          <w:sz w:val="36"/>
+          <w:szCs w:val="36"/>
+          <w:u w:val="single"/>
+        </w:rPr>
+      </w:pPr>
+      <w:proofErr w:type="spellStart"/>
+      <w:r>
+        <w:rPr>
+          <w:b/>
+          <w:bCs/>
+          <w:sz w:val="36"/>
+          <w:szCs w:val="36"/>
+          <w:u w:val="single"/>
+        </w:rPr>
+        <w:t>Body_mass_g</w:t>
+      </w:r>
+      <w:proofErr w:type="spellEnd"/>
+      <w:r>
+        <w:rPr>
+          <w:b/>
+          <w:bCs/>
+          <w:sz w:val="36"/>
+          <w:szCs w:val="36"/>
+          <w:u w:val="single"/>
+        </w:rPr>
+        <w:t xml:space="preserve"> &amp; </w:t>
+      </w:r>
+      <w:proofErr w:type="spellStart"/>
+      <w:r>
+        <w:rPr>
+          <w:b/>
+          <w:bCs/>
+          <w:sz w:val="36"/>
+          <w:szCs w:val="36"/>
+          <w:u w:val="single"/>
+        </w:rPr>
+        <w:t>bill_length_mm</w:t>
+      </w:r>
+      <w:proofErr w:type="spellEnd"/>
+      <w:r>
+        <w:rPr>
+          <w:b/>
+          <w:bCs/>
+          <w:sz w:val="36"/>
+          <w:szCs w:val="36"/>
+          <w:u w:val="single"/>
+        </w:rPr>
+        <w:t>:</w:t>
+      </w:r>
+    </w:p>
+    <w:p>
+      <w:pPr>
+        <w:ind w:left="360"/>
+        <w:rPr>
+          <w:sz w:val="32"/>
+          <w:szCs w:val="32"/>
+        </w:rPr>
+      </w:pPr>
+      <w:r>
+        <w:rPr>
+          <w:sz w:val="32"/>
+          <w:szCs w:val="32"/>
+        </w:rPr>
+        <w:t>The relation between the mentioned two features; “</w:t>
+      </w:r>
+      <w:proofErr w:type="spellStart"/>
+      <w:r>
+        <w:rPr>
+          <w:sz w:val="32"/>
+          <w:szCs w:val="32"/>
+        </w:rPr>
+        <w:t>bill_length</w:t>
+      </w:r>
+      <w:r>
+        <w:rPr>
+          <w:sz w:val="32"/>
+          <w:szCs w:val="32"/>
+        </w:rPr>
+        <w:t>_mm</w:t>
+      </w:r>
+      <w:proofErr w:type="spellEnd"/>
+      <w:r>
+        <w:rPr>
+          <w:sz w:val="32"/>
+          <w:szCs w:val="32"/>
+        </w:rPr>
+        <w:t>” and “</w:t>
+      </w:r>
+      <w:proofErr w:type="spellStart"/>
+      <w:r>
+        <w:rPr>
+          <w:sz w:val="32"/>
+          <w:szCs w:val="32"/>
+        </w:rPr>
+        <w:t>body_mass_g</w:t>
+      </w:r>
+      <w:proofErr w:type="spellEnd"/>
+      <w:r>
+        <w:rPr>
+          <w:sz w:val="32"/>
+          <w:szCs w:val="32"/>
+        </w:rPr>
+        <w:t>” shows that:</w:t>
+      </w:r>
+    </w:p>
+    <w:p>
+      <w:pPr>
+        <w:pStyle w:val="ListParagraph"/>
+        <w:numPr>
+          <w:ilvl w:val="0"/>
+          <w:numId w:val="5"/>
+        </w:numPr>
+        <w:rPr>
+          <w:sz w:val="32"/>
+          <w:szCs w:val="32"/>
+        </w:rPr>
+      </w:pPr>
+      <w:r>
+        <w:rPr>
+          <w:sz w:val="32"/>
+          <w:szCs w:val="32"/>
+        </w:rPr>
+        <w:t>The samples of Adelie &amp; Gentoo classes are</w:t>
+      </w:r>
+      <w:r>
+        <w:rPr>
+          <w:sz w:val="32"/>
+          <w:szCs w:val="32"/>
+        </w:rPr>
+        <w:t xml:space="preserve"> not</w:t>
+      </w:r>
+      <w:r>
+        <w:rPr>
+          <w:sz w:val="32"/>
+          <w:szCs w:val="32"/>
+        </w:rPr>
+        <w:t xml:space="preserve"> linearly separable</w:t>
+      </w:r>
+    </w:p>
+    <w:p>
+      <w:pPr>
+        <w:pStyle w:val="ListParagraph"/>
+        <w:numPr>
+          <w:ilvl w:val="0"/>
+          <w:numId w:val="5"/>
+        </w:numPr>
+        <w:rPr>
+          <w:sz w:val="32"/>
+          <w:szCs w:val="32"/>
+        </w:rPr>
+      </w:pPr>
+      <w:r>
+        <w:rPr>
+          <w:sz w:val="32"/>
+          <w:szCs w:val="32"/>
+        </w:rPr>
+        <w:t xml:space="preserve">The samples of Adelie &amp; Chinstrap are </w:t>
+      </w:r>
+      <w:r>
+        <w:rPr>
+          <w:sz w:val="32"/>
+          <w:szCs w:val="32"/>
+        </w:rPr>
+        <w:t xml:space="preserve">not </w:t>
+      </w:r>
+      <w:r>
+        <w:rPr>
+          <w:sz w:val="32"/>
+          <w:szCs w:val="32"/>
+        </w:rPr>
+        <w:t xml:space="preserve">linearly separable. </w:t>
+      </w:r>
+    </w:p>
+    <w:p>
+      <w:pPr>
+        <w:pStyle w:val="ListParagraph"/>
+        <w:numPr>
+          <w:ilvl w:val="0"/>
+          <w:numId w:val="5"/>
+        </w:numPr>
+        <w:rPr>
+          <w:sz w:val="32"/>
+          <w:szCs w:val="32"/>
+        </w:rPr>
+      </w:pPr>
+      <w:r>
+        <w:rPr>
+          <w:sz w:val="32"/>
+          <w:szCs w:val="32"/>
+        </w:rPr>
+        <w:t>The samples of Gentoo &amp; Chinstrap are</w:t>
+      </w:r>
+      <w:r>
+        <w:rPr>
+          <w:sz w:val="32"/>
+          <w:szCs w:val="32"/>
+        </w:rPr>
+        <w:t xml:space="preserve"> </w:t>
+      </w:r>
+      <w:r>
+        <w:rPr>
+          <w:sz w:val="32"/>
+          <w:szCs w:val="32"/>
+        </w:rPr>
+        <w:t xml:space="preserve">not </w:t>
+      </w:r>
+      <w:r>
+        <w:rPr>
+          <w:sz w:val="32"/>
+          <w:szCs w:val="32"/>
+        </w:rPr>
+        <w:t>linearly separable.</w:t>
+      </w:r>
+    </w:p>
+    <w:p>
+      <w:pPr>
+        <w:pStyle w:val="ListParagraph"/>
+        <w:numPr>
+          <w:ilvl w:val="0"/>
+          <w:numId w:val="1"/>
+        </w:numPr>
+        <w:rPr>
+          <w:b/>
+          <w:bCs/>
+          <w:sz w:val="36"/>
+          <w:szCs w:val="36"/>
+          <w:u w:val="single"/>
+        </w:rPr>
+      </w:pPr>
+      <w:proofErr w:type="spellStart"/>
+      <w:r>
+        <w:rPr>
+          <w:b/>
+          <w:bCs/>
+          <w:sz w:val="36"/>
+          <w:szCs w:val="36"/>
+          <w:u w:val="single"/>
+        </w:rPr>
+        <w:t>Body_mass_g</w:t>
+      </w:r>
+      <w:proofErr w:type="spellEnd"/>
+      <w:r>
+        <w:rPr>
+          <w:b/>
+          <w:bCs/>
+          <w:sz w:val="36"/>
+          <w:szCs w:val="36"/>
+          <w:u w:val="single"/>
+        </w:rPr>
+        <w:t xml:space="preserve"> &amp; </w:t>
+      </w:r>
+      <w:proofErr w:type="spellStart"/>
+      <w:r>
+        <w:rPr>
+          <w:b/>
+          <w:bCs/>
+          <w:sz w:val="36"/>
+          <w:szCs w:val="36"/>
+          <w:u w:val="single"/>
+        </w:rPr>
+        <w:t>bill_depth_mm</w:t>
+      </w:r>
+      <w:proofErr w:type="spellEnd"/>
+      <w:r>
+        <w:rPr>
+          <w:b/>
+          <w:bCs/>
+          <w:sz w:val="36"/>
+          <w:szCs w:val="36"/>
+          <w:u w:val="single"/>
+        </w:rPr>
+        <w:t>:</w:t>
+      </w:r>
+    </w:p>
+    <w:p>
+      <w:pPr>
+        <w:ind w:left="360"/>
+        <w:rPr>
+          <w:sz w:val="32"/>
+          <w:szCs w:val="32"/>
+        </w:rPr>
+      </w:pPr>
+      <w:r>
+        <w:rPr>
+          <w:sz w:val="32"/>
+          <w:szCs w:val="32"/>
+        </w:rPr>
+        <w:t>The relation between the mentioned two features; “</w:t>
+      </w:r>
+      <w:proofErr w:type="spellStart"/>
+      <w:r>
+        <w:rPr>
+          <w:sz w:val="32"/>
+          <w:szCs w:val="32"/>
+        </w:rPr>
+        <w:t>bill_depth</w:t>
+      </w:r>
+      <w:r>
+        <w:rPr>
+          <w:sz w:val="32"/>
+          <w:szCs w:val="32"/>
+        </w:rPr>
+        <w:t>_mm</w:t>
+      </w:r>
+      <w:proofErr w:type="spellEnd"/>
+      <w:r>
+        <w:rPr>
+          <w:sz w:val="32"/>
+          <w:szCs w:val="32"/>
+        </w:rPr>
+        <w:t>” and “</w:t>
+      </w:r>
+      <w:proofErr w:type="spellStart"/>
+      <w:r>
+        <w:rPr>
+          <w:sz w:val="32"/>
+          <w:szCs w:val="32"/>
+        </w:rPr>
+        <w:t>body_mass_g</w:t>
+      </w:r>
+      <w:proofErr w:type="spellEnd"/>
+      <w:r>
+        <w:rPr>
+          <w:sz w:val="32"/>
+          <w:szCs w:val="32"/>
+        </w:rPr>
+        <w:t>” shows that:</w:t>
+      </w:r>
+    </w:p>
+    <w:p>
+      <w:pPr>
+        <w:pStyle w:val="ListParagraph"/>
+        <w:numPr>
+          <w:ilvl w:val="0"/>
+          <w:numId w:val="5"/>
+        </w:numPr>
+        <w:rPr>
+          <w:sz w:val="32"/>
+          <w:szCs w:val="32"/>
+        </w:rPr>
+      </w:pPr>
+      <w:r>
+        <w:rPr>
+          <w:sz w:val="32"/>
+          <w:szCs w:val="32"/>
+        </w:rPr>
+        <w:t>The samples of Adelie &amp; Gentoo classes are linearly separable</w:t>
+      </w:r>
+    </w:p>
+    <w:p>
+      <w:pPr>
+        <w:pStyle w:val="ListParagraph"/>
+        <w:numPr>
+          <w:ilvl w:val="0"/>
+          <w:numId w:val="5"/>
+        </w:numPr>
+        <w:rPr>
+          <w:sz w:val="32"/>
+          <w:szCs w:val="32"/>
+        </w:rPr>
+      </w:pPr>
+      <w:r>
+        <w:rPr>
+          <w:sz w:val="32"/>
+          <w:szCs w:val="32"/>
+        </w:rPr>
+        <w:t xml:space="preserve">The samples of Adelie &amp; Chinstrap are </w:t>
+      </w:r>
+      <w:r>
+        <w:rPr>
+          <w:sz w:val="32"/>
+          <w:szCs w:val="32"/>
+        </w:rPr>
+        <w:t xml:space="preserve">not </w:t>
+      </w:r>
+      <w:r>
+        <w:rPr>
+          <w:sz w:val="32"/>
+          <w:szCs w:val="32"/>
+        </w:rPr>
+        <w:t xml:space="preserve">linearly separable. </w:t>
+      </w:r>
+    </w:p>
+    <w:p>
+      <w:pPr>
+        <w:pStyle w:val="ListParagraph"/>
+        <w:numPr>
+          <w:ilvl w:val="0"/>
+          <w:numId w:val="5"/>
+        </w:numPr>
+        <w:rPr>
+          <w:sz w:val="32"/>
+          <w:szCs w:val="32"/>
+        </w:rPr>
+      </w:pPr>
+      <w:r>
+        <w:rPr>
+          <w:sz w:val="32"/>
+          <w:szCs w:val="32"/>
+        </w:rPr>
+        <w:t>The samples of Gentoo &amp; Chinstrap are linearly separable.</w:t>
+      </w:r>
+    </w:p>
+    <w:p>
+      <w:pPr>
+        <w:pStyle w:val="ListParagraph"/>
+        <w:numPr>
+          <w:ilvl w:val="0"/>
+          <w:numId w:val="1"/>
+        </w:numPr>
+        <w:rPr>
+          <w:b/>
+          <w:bCs/>
+          <w:sz w:val="36"/>
+          <w:szCs w:val="36"/>
+          <w:u w:val="single"/>
+        </w:rPr>
+      </w:pPr>
+      <w:proofErr w:type="spellStart"/>
+      <w:r>
+        <w:rPr>
+          <w:b/>
+          <w:bCs/>
+          <w:sz w:val="36"/>
+          <w:szCs w:val="36"/>
+          <w:u w:val="single"/>
+        </w:rPr>
+        <w:t>Body_mass_g</w:t>
+      </w:r>
+      <w:proofErr w:type="spellEnd"/>
+      <w:r>
+        <w:rPr>
+          <w:b/>
+          <w:bCs/>
+          <w:sz w:val="36"/>
+          <w:szCs w:val="36"/>
+          <w:u w:val="single"/>
+        </w:rPr>
+        <w:t xml:space="preserve"> &amp; </w:t>
+      </w:r>
+      <w:proofErr w:type="spellStart"/>
+      <w:r>
+        <w:rPr>
+          <w:b/>
+          <w:bCs/>
+          <w:sz w:val="36"/>
+          <w:szCs w:val="36"/>
+          <w:u w:val="single"/>
+        </w:rPr>
+        <w:t>flipper_length_mm</w:t>
+      </w:r>
+      <w:proofErr w:type="spellEnd"/>
+      <w:r>
+        <w:rPr>
+          <w:b/>
+          <w:bCs/>
+          <w:sz w:val="36"/>
+          <w:szCs w:val="36"/>
+          <w:u w:val="single"/>
+        </w:rPr>
+        <w:t>:</w:t>
+      </w:r>
+    </w:p>
+    <w:p>
+      <w:pPr>
+        <w:ind w:left="360"/>
+        <w:rPr>
+          <w:sz w:val="32"/>
+          <w:szCs w:val="32"/>
+        </w:rPr>
+      </w:pPr>
+      <w:r>
+        <w:rPr>
+          <w:sz w:val="32"/>
+          <w:szCs w:val="32"/>
+        </w:rPr>
+        <w:t>The relation between the mentioned two features; “</w:t>
+      </w:r>
+      <w:proofErr w:type="spellStart"/>
+      <w:r>
+        <w:rPr>
+          <w:sz w:val="32"/>
+          <w:szCs w:val="32"/>
+        </w:rPr>
+        <w:t>flipper_length</w:t>
+      </w:r>
+      <w:r>
+        <w:rPr>
+          <w:sz w:val="32"/>
+          <w:szCs w:val="32"/>
+        </w:rPr>
+        <w:t>_mm</w:t>
+      </w:r>
+      <w:proofErr w:type="spellEnd"/>
+      <w:r>
+        <w:rPr>
+          <w:sz w:val="32"/>
+          <w:szCs w:val="32"/>
+        </w:rPr>
+        <w:t>” and “</w:t>
+      </w:r>
+      <w:proofErr w:type="spellStart"/>
+      <w:r>
+        <w:rPr>
+          <w:sz w:val="32"/>
+          <w:szCs w:val="32"/>
+        </w:rPr>
+        <w:t>body_mass_g</w:t>
+      </w:r>
+      <w:proofErr w:type="spellEnd"/>
+      <w:r>
+        <w:rPr>
+          <w:sz w:val="32"/>
+          <w:szCs w:val="32"/>
+        </w:rPr>
+        <w:t>” shows that:</w:t>
+      </w:r>
+    </w:p>
+    <w:p>
+      <w:pPr>
+        <w:pStyle w:val="ListParagraph"/>
+        <w:numPr>
+          <w:ilvl w:val="0"/>
+          <w:numId w:val="5"/>
+        </w:numPr>
+        <w:rPr>
+          <w:sz w:val="32"/>
+          <w:szCs w:val="32"/>
+        </w:rPr>
+      </w:pPr>
+      <w:r>
+        <w:rPr>
+          <w:sz w:val="32"/>
+          <w:szCs w:val="32"/>
+        </w:rPr>
+        <w:t>The samples of Adelie &amp; Gentoo classes are linearly separable</w:t>
+      </w:r>
+    </w:p>
+    <w:p>
+      <w:pPr>
+        <w:pStyle w:val="ListParagraph"/>
+        <w:numPr>
+          <w:ilvl w:val="0"/>
+          <w:numId w:val="5"/>
+        </w:numPr>
+        <w:rPr>
+          <w:sz w:val="32"/>
+          <w:szCs w:val="32"/>
+        </w:rPr>
+      </w:pPr>
+      <w:r>
+        <w:rPr>
+          <w:sz w:val="32"/>
+          <w:szCs w:val="32"/>
+        </w:rPr>
+        <w:t xml:space="preserve">The samples of Adelie &amp; Chinstrap are </w:t>
+      </w:r>
+      <w:r>
+        <w:rPr>
+          <w:sz w:val="32"/>
+          <w:szCs w:val="32"/>
+        </w:rPr>
+        <w:t xml:space="preserve">not </w:t>
+      </w:r>
+      <w:r>
+        <w:rPr>
+          <w:sz w:val="32"/>
+          <w:szCs w:val="32"/>
+        </w:rPr>
+        <w:t xml:space="preserve">linearly separable. </w:t>
+      </w:r>
+    </w:p>
+    <w:p>
+      <w:pPr>
+        <w:pStyle w:val="ListParagraph"/>
+        <w:numPr>
+          <w:ilvl w:val="0"/>
+          <w:numId w:val="5"/>
+        </w:numPr>
+        <w:rPr>
+          <w:sz w:val="32"/>
+          <w:szCs w:val="32"/>
+        </w:rPr>
+      </w:pPr>
+      <w:r>
+        <w:rPr>
+          <w:sz w:val="32"/>
+          <w:szCs w:val="32"/>
+        </w:rPr>
+        <w:t>The samples of Gentoo &amp; Chinstrap are</w:t>
+      </w:r>
+      <w:r>
+        <w:rPr>
+          <w:sz w:val="32"/>
+          <w:szCs w:val="32"/>
+        </w:rPr>
+        <w:t xml:space="preserve"> not</w:t>
+      </w:r>
+      <w:r>
+        <w:rPr>
+          <w:sz w:val="32"/>
+          <w:szCs w:val="32"/>
+        </w:rPr>
+        <w:t xml:space="preserve"> linearly separable.</w:t>
+      </w:r>
+    </w:p>
+    <w:p>
+      <w:pPr>
+        <w:pStyle w:val="ListParagraph"/>
+        <w:numPr>
+          <w:ilvl w:val="0"/>
+          <w:numId w:val="1"/>
+        </w:numPr>
+        <w:rPr>
+          <w:b/>
+          <w:bCs/>
+          <w:sz w:val="36"/>
+          <w:szCs w:val="36"/>
+          <w:u w:val="single"/>
+        </w:rPr>
+      </w:pPr>
+      <w:proofErr w:type="spellStart"/>
+      <w:r>
+        <w:rPr>
+          <w:b/>
+          <w:bCs/>
+          <w:sz w:val="36"/>
+          <w:szCs w:val="36"/>
+          <w:u w:val="single"/>
+        </w:rPr>
+        <w:lastRenderedPageBreak/>
+        <w:t>Body_mass_g</w:t>
+      </w:r>
+      <w:proofErr w:type="spellEnd"/>
+      <w:r>
+        <w:rPr>
+          <w:b/>
+          <w:bCs/>
+          <w:sz w:val="36"/>
+          <w:szCs w:val="36"/>
+          <w:u w:val="single"/>
+        </w:rPr>
+        <w:t xml:space="preserve"> &amp; gender:</w:t>
+      </w:r>
+    </w:p>
+    <w:p>
+      <w:pPr>
+        <w:ind w:left="360"/>
+        <w:rPr>
+          <w:sz w:val="32"/>
+          <w:szCs w:val="32"/>
+        </w:rPr>
+      </w:pPr>
+      <w:r>
+        <w:rPr>
+          <w:sz w:val="32"/>
+          <w:szCs w:val="32"/>
+        </w:rPr>
+        <w:t>The relation between the mentioned two features; “</w:t>
+      </w:r>
+      <w:r>
+        <w:rPr>
+          <w:sz w:val="32"/>
+          <w:szCs w:val="32"/>
+        </w:rPr>
+        <w:t>gender</w:t>
+      </w:r>
+      <w:r>
+        <w:rPr>
+          <w:sz w:val="32"/>
+          <w:szCs w:val="32"/>
+        </w:rPr>
+        <w:t>” and “</w:t>
+      </w:r>
+      <w:proofErr w:type="spellStart"/>
+      <w:r>
+        <w:rPr>
+          <w:sz w:val="32"/>
+          <w:szCs w:val="32"/>
+        </w:rPr>
+        <w:t>body_mass_g</w:t>
+      </w:r>
+      <w:proofErr w:type="spellEnd"/>
+      <w:r>
+        <w:rPr>
+          <w:sz w:val="32"/>
+          <w:szCs w:val="32"/>
+        </w:rPr>
+        <w:t>” shows that:</w:t>
+      </w:r>
+    </w:p>
+    <w:p>
+      <w:pPr>
+        <w:pStyle w:val="ListParagraph"/>
+        <w:numPr>
+          <w:ilvl w:val="0"/>
+          <w:numId w:val="5"/>
+        </w:numPr>
+        <w:rPr>
+          <w:sz w:val="32"/>
+          <w:szCs w:val="32"/>
+        </w:rPr>
+      </w:pPr>
+      <w:r>
+        <w:rPr>
+          <w:sz w:val="32"/>
+          <w:szCs w:val="32"/>
+        </w:rPr>
+        <w:t xml:space="preserve">The samples of Adelie &amp; Gentoo classes are </w:t>
+      </w:r>
+      <w:r>
+        <w:rPr>
+          <w:sz w:val="32"/>
+          <w:szCs w:val="32"/>
+        </w:rPr>
+        <w:t xml:space="preserve">not </w:t>
+      </w:r>
+      <w:r>
+        <w:rPr>
+          <w:sz w:val="32"/>
+          <w:szCs w:val="32"/>
+        </w:rPr>
+        <w:t>linearly separable</w:t>
+      </w:r>
+    </w:p>
+    <w:p>
+      <w:pPr>
+        <w:pStyle w:val="ListParagraph"/>
+        <w:numPr>
+          <w:ilvl w:val="0"/>
+          <w:numId w:val="5"/>
+        </w:numPr>
+        <w:rPr>
+          <w:sz w:val="32"/>
+          <w:szCs w:val="32"/>
+        </w:rPr>
+      </w:pPr>
+      <w:r>
+        <w:rPr>
+          <w:sz w:val="32"/>
+          <w:szCs w:val="32"/>
+        </w:rPr>
+        <w:t xml:space="preserve">The samples of Adelie &amp; Chinstrap are </w:t>
+      </w:r>
+      <w:r>
+        <w:rPr>
+          <w:sz w:val="32"/>
+          <w:szCs w:val="32"/>
+        </w:rPr>
+        <w:t xml:space="preserve">not </w:t>
+      </w:r>
+      <w:r>
+        <w:rPr>
+          <w:sz w:val="32"/>
+          <w:szCs w:val="32"/>
+        </w:rPr>
+        <w:t xml:space="preserve">linearly separable. </w:t>
+      </w:r>
+    </w:p>
+    <w:p>
+      <w:pPr>
+        <w:pStyle w:val="ListParagraph"/>
+        <w:numPr>
+          <w:ilvl w:val="0"/>
+          <w:numId w:val="5"/>
+        </w:numPr>
+        <w:rPr>
+          <w:sz w:val="32"/>
+          <w:szCs w:val="32"/>
+        </w:rPr>
+      </w:pPr>
+      <w:r>
+        <w:rPr>
+          <w:sz w:val="32"/>
+          <w:szCs w:val="32"/>
+        </w:rPr>
+        <w:t xml:space="preserve">The samples of Gentoo &amp; Chinstrap are </w:t>
+      </w:r>
+      <w:r>
+        <w:rPr>
+          <w:sz w:val="32"/>
+          <w:szCs w:val="32"/>
+        </w:rPr>
+        <w:t xml:space="preserve">not </w:t>
+      </w:r>
+      <w:r>
+        <w:rPr>
+          <w:sz w:val="32"/>
+          <w:szCs w:val="32"/>
+        </w:rPr>
+        <w:t>linearly separable.</w:t>
+      </w:r>
+    </w:p>
+    <w:p>
+      <w:pPr>
+        <w:ind w:left="360"/>
+        <w:rPr>
+          <w:sz w:val="32"/>
+          <w:szCs w:val="32"/>
+        </w:rPr>
+      </w:pPr>
+    </w:p>
+    <w:p>
+      <w:pPr>
+        <w:ind w:left="360"/>
+        <w:rPr>
+          <w:b/>
+          <w:bCs/>
+          <w:sz w:val="40"/>
+          <w:szCs w:val="40"/>
+          <w:u w:val="single"/>
+        </w:rPr>
+      </w:pPr>
+      <w:r>
+        <w:rPr>
+          <w:b/>
+          <w:bCs/>
+          <w:sz w:val="40"/>
+          <w:szCs w:val="40"/>
+          <w:u w:val="single"/>
+        </w:rPr>
+        <w:t>Conclusion:</w:t>
+      </w:r>
+    </w:p>
+    <w:p>
+      <w:pPr>
+        <w:pStyle w:val="ListParagraph"/>
+        <w:numPr>
+          <w:ilvl w:val="0"/>
+          <w:numId w:val="6"/>
+        </w:numPr>
+        <w:rPr>
+          <w:b/>
+          <w:bCs/>
+          <w:sz w:val="40"/>
+          <w:szCs w:val="40"/>
+          <w:u w:val="single"/>
+        </w:rPr>
+      </w:pPr>
+      <w:r>
+        <w:rPr>
+          <w:sz w:val="32"/>
+          <w:szCs w:val="32"/>
+        </w:rPr>
+        <w:t>To classify between Gentoo &amp; Chinstrap, the best features to use are “</w:t>
+      </w:r>
+      <w:proofErr w:type="spellStart"/>
+      <w:r>
+        <w:rPr>
+          <w:sz w:val="32"/>
+          <w:szCs w:val="32"/>
+        </w:rPr>
+        <w:t>flipper_length_mm</w:t>
+      </w:r>
+      <w:proofErr w:type="spellEnd"/>
+      <w:r>
+        <w:rPr>
+          <w:sz w:val="32"/>
+          <w:szCs w:val="32"/>
+        </w:rPr>
+        <w:t>” with “</w:t>
+      </w:r>
+      <w:proofErr w:type="spellStart"/>
+      <w:r>
+        <w:rPr>
+          <w:sz w:val="32"/>
+          <w:szCs w:val="32"/>
+        </w:rPr>
+        <w:t>bill_depth_mm</w:t>
+      </w:r>
+      <w:proofErr w:type="spellEnd"/>
+      <w:r>
+        <w:rPr>
+          <w:sz w:val="32"/>
+          <w:szCs w:val="32"/>
+        </w:rPr>
+        <w:t>” or “</w:t>
+      </w:r>
+      <w:proofErr w:type="spellStart"/>
+      <w:r>
+        <w:rPr>
+          <w:sz w:val="32"/>
+          <w:szCs w:val="32"/>
+        </w:rPr>
+        <w:t>body_mass_g</w:t>
+      </w:r>
+      <w:proofErr w:type="spellEnd"/>
+      <w:r>
+        <w:rPr>
+          <w:sz w:val="32"/>
+          <w:szCs w:val="32"/>
+        </w:rPr>
+        <w:t>” with “</w:t>
+      </w:r>
+      <w:proofErr w:type="spellStart"/>
+      <w:r>
+        <w:rPr>
+          <w:sz w:val="32"/>
+          <w:szCs w:val="32"/>
+        </w:rPr>
+        <w:t>bill_depth_mm</w:t>
+      </w:r>
+      <w:proofErr w:type="spellEnd"/>
+      <w:r>
+        <w:rPr>
+          <w:sz w:val="32"/>
+          <w:szCs w:val="32"/>
+        </w:rPr>
+        <w:t>” and in both cases the accuracy is 100%.</w:t>
+      </w:r>
+    </w:p>
+    <w:p>
+      <w:pPr>
+        <w:pStyle w:val="ListParagraph"/>
+        <w:numPr>
+          <w:ilvl w:val="0"/>
+          <w:numId w:val="6"/>
+        </w:numPr>
+        <w:rPr>
+          <w:b/>
+          <w:bCs/>
+          <w:sz w:val="40"/>
+          <w:szCs w:val="40"/>
+          <w:u w:val="single"/>
+        </w:rPr>
+      </w:pPr>
+      <w:r>
+        <w:rPr>
+          <w:sz w:val="32"/>
+          <w:szCs w:val="32"/>
+        </w:rPr>
+        <w:t>To classify between Adelie &amp; Chinstrap, the best features to use are “</w:t>
+      </w:r>
+      <w:r>
+        <w:rPr>
+          <w:sz w:val="32"/>
+          <w:szCs w:val="32"/>
+        </w:rPr>
+        <w:t>gender</w:t>
+      </w:r>
+      <w:r>
+        <w:rPr>
+          <w:sz w:val="32"/>
+          <w:szCs w:val="32"/>
+        </w:rPr>
+        <w:t xml:space="preserve">” </w:t>
+      </w:r>
+      <w:r>
+        <w:rPr>
+          <w:sz w:val="32"/>
+          <w:szCs w:val="32"/>
+        </w:rPr>
+        <w:t>and</w:t>
+      </w:r>
+      <w:r>
+        <w:rPr>
+          <w:sz w:val="32"/>
+          <w:szCs w:val="32"/>
+        </w:rPr>
+        <w:t xml:space="preserve"> “</w:t>
+      </w:r>
+      <w:proofErr w:type="spellStart"/>
+      <w:r>
+        <w:rPr>
+          <w:sz w:val="32"/>
+          <w:szCs w:val="32"/>
+        </w:rPr>
+        <w:t>bill_</w:t>
+      </w:r>
+      <w:r>
+        <w:rPr>
+          <w:sz w:val="32"/>
+          <w:szCs w:val="32"/>
+        </w:rPr>
+        <w:t>length</w:t>
+      </w:r>
+      <w:r>
+        <w:rPr>
+          <w:sz w:val="32"/>
+          <w:szCs w:val="32"/>
+        </w:rPr>
+        <w:t>_mm</w:t>
+      </w:r>
+      <w:proofErr w:type="spellEnd"/>
+      <w:r>
+        <w:rPr>
+          <w:sz w:val="32"/>
+          <w:szCs w:val="32"/>
+        </w:rPr>
+        <w:t xml:space="preserve">” </w:t>
+      </w:r>
+      <w:r>
+        <w:rPr>
+          <w:sz w:val="32"/>
+          <w:szCs w:val="32"/>
+        </w:rPr>
+        <w:t>with</w:t>
+      </w:r>
+      <w:r>
+        <w:rPr>
+          <w:sz w:val="32"/>
+          <w:szCs w:val="32"/>
+        </w:rPr>
+        <w:t xml:space="preserve"> accuracy 100%.</w:t>
+      </w:r>
+    </w:p>
+    <w:p>
+      <w:pPr>
+        <w:pStyle w:val="ListParagraph"/>
+        <w:numPr>
+          <w:ilvl w:val="0"/>
+          <w:numId w:val="6"/>
+        </w:numPr>
+        <w:rPr>
+          <w:b/>
+          <w:bCs/>
+          <w:sz w:val="40"/>
+          <w:szCs w:val="40"/>
+          <w:u w:val="single"/>
+        </w:rPr>
+      </w:pPr>
+      <w:r>
+        <w:rPr>
+          <w:sz w:val="32"/>
+          <w:szCs w:val="32"/>
+        </w:rPr>
+        <w:t>To classify between Adelie &amp; Gentoo, the worst features to use together are “</w:t>
+      </w:r>
+      <w:proofErr w:type="spellStart"/>
+      <w:r>
+        <w:rPr>
+          <w:sz w:val="32"/>
+          <w:szCs w:val="32"/>
+        </w:rPr>
+        <w:t>bill_length_mm</w:t>
+      </w:r>
+      <w:proofErr w:type="spellEnd"/>
+      <w:r>
+        <w:rPr>
+          <w:sz w:val="32"/>
+          <w:szCs w:val="32"/>
+        </w:rPr>
+        <w:t>” and “</w:t>
+      </w:r>
+      <w:proofErr w:type="spellStart"/>
+      <w:r>
+        <w:rPr>
+          <w:sz w:val="32"/>
+          <w:szCs w:val="32"/>
+        </w:rPr>
+        <w:t>body_mass_g</w:t>
+      </w:r>
+      <w:proofErr w:type="spellEnd"/>
+      <w:r>
+        <w:rPr>
+          <w:sz w:val="32"/>
+          <w:szCs w:val="32"/>
+        </w:rPr>
+        <w:t>” and all “gender” combinations are not completely accurate. Otherwise, all features’ combinations are accurate 100%.</w:t>
+      </w:r>
+    </w:p>
+    <w:p>
+      <w:pPr>
+        <w:ind w:left="360"/>
+        <w:rPr>
+          <w:sz w:val="32"/>
+          <w:szCs w:val="32"/>
+        </w:rPr>
+      </w:pPr>
+      <w:r>
+        <w:rPr>
+          <w:sz w:val="32"/>
+          <w:szCs w:val="32"/>
+        </w:rPr>
+        <w:t>After training the model we will run the GUI to test the relation between samples when the features</w:t>
+      </w:r>
+      <w:r>
+        <w:rPr>
+          <w:sz w:val="32"/>
+          <w:szCs w:val="32"/>
+        </w:rPr>
+        <w:t xml:space="preserve"> a</w:t>
+      </w:r>
+      <w:r>
+        <w:rPr>
+          <w:sz w:val="32"/>
+          <w:szCs w:val="32"/>
+        </w:rPr>
+        <w:t>t learning rate=0.1, epochs=100, and bias is checked.</w:t>
+      </w:r>
+    </w:p>
+    <w:p>
+      <w:pPr>
+        <w:ind w:left="360"/>
+        <w:rPr>
+          <w:sz w:val="32"/>
+          <w:szCs w:val="32"/>
+        </w:rPr>
+      </w:pPr>
+    </w:p>
+    <w:p>
+      <w:pPr>
+        <w:rPr>
+          <w:b/>
+          <w:bCs/>
+          <w:sz w:val="32"/>
+          <w:szCs w:val="32"/>
+          <w:u w:val="single"/>
+        </w:rPr>
+      </w:pPr>
+      <w:r>
+        <w:rPr>
+          <w:b/>
+          <w:bCs/>
+          <w:sz w:val="32"/>
+          <w:szCs w:val="32"/>
+          <w:u w:val="single"/>
+        </w:rPr>
+        <w:t xml:space="preserve"> </w:t>
+      </w:r>
+    </w:p>
     <w:sectPr>
       <w:pgSz w:w="12240" w:h="15840"/>
       <w:pgMar w:top="1440" w:right="1440" w:bottom="1440" w:left="1440" w:header="720" w:footer="720" w:gutter="0"/>
@@ -746,6 +3387,707 @@
     </w:sectPr>
   </w:body>
 </w:document>
+</file>
+
+<file path=word/numbering.xml><?xml version="1.0" encoding="utf-8"?>
+<w:numbering xmlns:wpc="http://schemas.microsoft.com/office/word/2010/wordprocessingCanvas" xmlns:cx="http://schemas.microsoft.com/office/drawing/2014/chartex" xmlns:cx1="http://schemas.microsoft.com/office/drawing/2015/9/8/chartex" xmlns:cx2="http://schemas.microsoft.com/office/drawing/2015/10/21/chartex" xmlns:cx3="http://schemas.microsoft.com/office/drawing/2016/5/9/chartex" xmlns:cx4="http://schemas.microsoft.com/office/drawing/2016/5/10/chartex" xmlns:cx5="http://schemas.microsoft.com/office/drawing/2016/5/11/chartex" xmlns:cx6="http://schemas.microsoft.com/office/drawing/2016/5/12/chartex" xmlns:cx7="http://schemas.microsoft.com/office/drawing/2016/5/13/chartex" xmlns:cx8="http://schemas.microsoft.com/office/drawing/2016/5/14/chartex" xmlns:mc="http://schemas.openxmlformats.org/markup-compatibility/2006" xmlns:aink="http://schemas.microsoft.com/office/drawing/2016/ink" xmlns:am3d="http://schemas.microsoft.com/office/drawing/2017/model3d" xmlns:o="urn:schemas-microsoft-com:office:office" xmlns:oel="http://schemas.microsoft.com/office/2019/extlst" xmlns:r="http://schemas.openxmlformats.org/officeDocument/2006/relationships" xmlns:m="http://schemas.openxmlformats.org/officeDocument/2006/math" xmlns:v="urn:schemas-microsoft-com:vml" xmlns:wp14="http://schemas.microsoft.com/office/word/2010/wordprocessingDrawing" xmlns:wp="http://schemas.openxmlformats.org/drawingml/2006/wordprocessingDrawing" xmlns:w10="urn:schemas-microsoft-com:office:word" xmlns:w="http://schemas.openxmlformats.org/wordprocessingml/2006/main" xmlns:w14="http://schemas.microsoft.com/office/word/2010/wordml" xmlns:w15="http://schemas.microsoft.com/office/word/2012/wordml" xmlns:w16cex="http://schemas.microsoft.com/office/word/2018/wordml/cex" xmlns:w16cid="http://schemas.microsoft.com/office/word/2016/wordml/cid" xmlns:w16="http://schemas.microsoft.com/office/word/2018/wordml" xmlns:w16sdtdh="http://schemas.microsoft.com/office/word/2020/wordml/sdtdatahash" xmlns:w16se="http://schemas.microsoft.com/office/word/2015/wordml/symex" xmlns:wpg="http://schemas.microsoft.com/office/word/2010/wordprocessingGroup" xmlns:wpi="http://schemas.microsoft.com/office/word/2010/wordprocessingInk" xmlns:wne="http://schemas.microsoft.com/office/word/2006/wordml" xmlns:wps="http://schemas.microsoft.com/office/word/2010/wordprocessingShape" mc:Ignorable="w14 w15 w16se w16cid w16 w16cex w16sdtdh wp14">
+  <w:abstractNum w:abstractNumId="0" w15:restartNumberingAfterBreak="0">
+    <w:nsid w:val="0D633AE3"/>
+    <w:multiLevelType w:val="hybridMultilevel"/>
+    <w:tmpl w:val="8AEAD942"/>
+    <w:lvl w:ilvl="0" w:tplc="04090001">
+      <w:start w:val="1"/>
+      <w:numFmt w:val="bullet"/>
+      <w:lvlText w:val=""/>
+      <w:lvlJc w:val="left"/>
+      <w:pPr>
+        <w:ind w:left="720" w:hanging="360"/>
+      </w:pPr>
+      <w:rPr>
+        <w:rFonts w:ascii="Symbol" w:hAnsi="Symbol" w:hint="default"/>
+      </w:rPr>
+    </w:lvl>
+    <w:lvl w:ilvl="1" w:tplc="04090003" w:tentative="1">
+      <w:start w:val="1"/>
+      <w:numFmt w:val="bullet"/>
+      <w:lvlText w:val="o"/>
+      <w:lvlJc w:val="left"/>
+      <w:pPr>
+        <w:ind w:left="1440" w:hanging="360"/>
+      </w:pPr>
+      <w:rPr>
+        <w:rFonts w:ascii="Courier New" w:hAnsi="Courier New" w:cs="Courier New" w:hint="default"/>
+      </w:rPr>
+    </w:lvl>
+    <w:lvl w:ilvl="2" w:tplc="04090005" w:tentative="1">
+      <w:start w:val="1"/>
+      <w:numFmt w:val="bullet"/>
+      <w:lvlText w:val=""/>
+      <w:lvlJc w:val="left"/>
+      <w:pPr>
+        <w:ind w:left="2160" w:hanging="360"/>
+      </w:pPr>
+      <w:rPr>
+        <w:rFonts w:ascii="Wingdings" w:hAnsi="Wingdings" w:hint="default"/>
+      </w:rPr>
+    </w:lvl>
+    <w:lvl w:ilvl="3" w:tplc="04090001" w:tentative="1">
+      <w:start w:val="1"/>
+      <w:numFmt w:val="bullet"/>
+      <w:lvlText w:val=""/>
+      <w:lvlJc w:val="left"/>
+      <w:pPr>
+        <w:ind w:left="2880" w:hanging="360"/>
+      </w:pPr>
+      <w:rPr>
+        <w:rFonts w:ascii="Symbol" w:hAnsi="Symbol" w:hint="default"/>
+      </w:rPr>
+    </w:lvl>
+    <w:lvl w:ilvl="4" w:tplc="04090003" w:tentative="1">
+      <w:start w:val="1"/>
+      <w:numFmt w:val="bullet"/>
+      <w:lvlText w:val="o"/>
+      <w:lvlJc w:val="left"/>
+      <w:pPr>
+        <w:ind w:left="3600" w:hanging="360"/>
+      </w:pPr>
+      <w:rPr>
+        <w:rFonts w:ascii="Courier New" w:hAnsi="Courier New" w:cs="Courier New" w:hint="default"/>
+      </w:rPr>
+    </w:lvl>
+    <w:lvl w:ilvl="5" w:tplc="04090005" w:tentative="1">
+      <w:start w:val="1"/>
+      <w:numFmt w:val="bullet"/>
+      <w:lvlText w:val=""/>
+      <w:lvlJc w:val="left"/>
+      <w:pPr>
+        <w:ind w:left="4320" w:hanging="360"/>
+      </w:pPr>
+      <w:rPr>
+        <w:rFonts w:ascii="Wingdings" w:hAnsi="Wingdings" w:hint="default"/>
+      </w:rPr>
+    </w:lvl>
+    <w:lvl w:ilvl="6" w:tplc="04090001" w:tentative="1">
+      <w:start w:val="1"/>
+      <w:numFmt w:val="bullet"/>
+      <w:lvlText w:val=""/>
+      <w:lvlJc w:val="left"/>
+      <w:pPr>
+        <w:ind w:left="5040" w:hanging="360"/>
+      </w:pPr>
+      <w:rPr>
+        <w:rFonts w:ascii="Symbol" w:hAnsi="Symbol" w:hint="default"/>
+      </w:rPr>
+    </w:lvl>
+    <w:lvl w:ilvl="7" w:tplc="04090003" w:tentative="1">
+      <w:start w:val="1"/>
+      <w:numFmt w:val="bullet"/>
+      <w:lvlText w:val="o"/>
+      <w:lvlJc w:val="left"/>
+      <w:pPr>
+        <w:ind w:left="5760" w:hanging="360"/>
+      </w:pPr>
+      <w:rPr>
+        <w:rFonts w:ascii="Courier New" w:hAnsi="Courier New" w:cs="Courier New" w:hint="default"/>
+      </w:rPr>
+    </w:lvl>
+    <w:lvl w:ilvl="8" w:tplc="04090005" w:tentative="1">
+      <w:start w:val="1"/>
+      <w:numFmt w:val="bullet"/>
+      <w:lvlText w:val=""/>
+      <w:lvlJc w:val="left"/>
+      <w:pPr>
+        <w:ind w:left="6480" w:hanging="360"/>
+      </w:pPr>
+      <w:rPr>
+        <w:rFonts w:ascii="Wingdings" w:hAnsi="Wingdings" w:hint="default"/>
+      </w:rPr>
+    </w:lvl>
+  </w:abstractNum>
+  <w:abstractNum w:abstractNumId="1" w15:restartNumberingAfterBreak="0">
+    <w:nsid w:val="10607643"/>
+    <w:multiLevelType w:val="hybridMultilevel"/>
+    <w:tmpl w:val="91748318"/>
+    <w:lvl w:ilvl="0" w:tplc="04090003">
+      <w:start w:val="1"/>
+      <w:numFmt w:val="bullet"/>
+      <w:lvlText w:val="o"/>
+      <w:lvlJc w:val="left"/>
+      <w:pPr>
+        <w:ind w:left="1080" w:hanging="360"/>
+      </w:pPr>
+      <w:rPr>
+        <w:rFonts w:ascii="Courier New" w:hAnsi="Courier New" w:cs="Courier New" w:hint="default"/>
+      </w:rPr>
+    </w:lvl>
+    <w:lvl w:ilvl="1" w:tplc="FFFFFFFF" w:tentative="1">
+      <w:start w:val="1"/>
+      <w:numFmt w:val="bullet"/>
+      <w:lvlText w:val="o"/>
+      <w:lvlJc w:val="left"/>
+      <w:pPr>
+        <w:ind w:left="1800" w:hanging="360"/>
+      </w:pPr>
+      <w:rPr>
+        <w:rFonts w:ascii="Courier New" w:hAnsi="Courier New" w:cs="Courier New" w:hint="default"/>
+      </w:rPr>
+    </w:lvl>
+    <w:lvl w:ilvl="2" w:tplc="FFFFFFFF" w:tentative="1">
+      <w:start w:val="1"/>
+      <w:numFmt w:val="bullet"/>
+      <w:lvlText w:val=""/>
+      <w:lvlJc w:val="left"/>
+      <w:pPr>
+        <w:ind w:left="2520" w:hanging="360"/>
+      </w:pPr>
+      <w:rPr>
+        <w:rFonts w:ascii="Wingdings" w:hAnsi="Wingdings" w:hint="default"/>
+      </w:rPr>
+    </w:lvl>
+    <w:lvl w:ilvl="3" w:tplc="FFFFFFFF" w:tentative="1">
+      <w:start w:val="1"/>
+      <w:numFmt w:val="bullet"/>
+      <w:lvlText w:val=""/>
+      <w:lvlJc w:val="left"/>
+      <w:pPr>
+        <w:ind w:left="3240" w:hanging="360"/>
+      </w:pPr>
+      <w:rPr>
+        <w:rFonts w:ascii="Symbol" w:hAnsi="Symbol" w:hint="default"/>
+      </w:rPr>
+    </w:lvl>
+    <w:lvl w:ilvl="4" w:tplc="FFFFFFFF" w:tentative="1">
+      <w:start w:val="1"/>
+      <w:numFmt w:val="bullet"/>
+      <w:lvlText w:val="o"/>
+      <w:lvlJc w:val="left"/>
+      <w:pPr>
+        <w:ind w:left="3960" w:hanging="360"/>
+      </w:pPr>
+      <w:rPr>
+        <w:rFonts w:ascii="Courier New" w:hAnsi="Courier New" w:cs="Courier New" w:hint="default"/>
+      </w:rPr>
+    </w:lvl>
+    <w:lvl w:ilvl="5" w:tplc="FFFFFFFF" w:tentative="1">
+      <w:start w:val="1"/>
+      <w:numFmt w:val="bullet"/>
+      <w:lvlText w:val=""/>
+      <w:lvlJc w:val="left"/>
+      <w:pPr>
+        <w:ind w:left="4680" w:hanging="360"/>
+      </w:pPr>
+      <w:rPr>
+        <w:rFonts w:ascii="Wingdings" w:hAnsi="Wingdings" w:hint="default"/>
+      </w:rPr>
+    </w:lvl>
+    <w:lvl w:ilvl="6" w:tplc="FFFFFFFF" w:tentative="1">
+      <w:start w:val="1"/>
+      <w:numFmt w:val="bullet"/>
+      <w:lvlText w:val=""/>
+      <w:lvlJc w:val="left"/>
+      <w:pPr>
+        <w:ind w:left="5400" w:hanging="360"/>
+      </w:pPr>
+      <w:rPr>
+        <w:rFonts w:ascii="Symbol" w:hAnsi="Symbol" w:hint="default"/>
+      </w:rPr>
+    </w:lvl>
+    <w:lvl w:ilvl="7" w:tplc="FFFFFFFF" w:tentative="1">
+      <w:start w:val="1"/>
+      <w:numFmt w:val="bullet"/>
+      <w:lvlText w:val="o"/>
+      <w:lvlJc w:val="left"/>
+      <w:pPr>
+        <w:ind w:left="6120" w:hanging="360"/>
+      </w:pPr>
+      <w:rPr>
+        <w:rFonts w:ascii="Courier New" w:hAnsi="Courier New" w:cs="Courier New" w:hint="default"/>
+      </w:rPr>
+    </w:lvl>
+    <w:lvl w:ilvl="8" w:tplc="FFFFFFFF" w:tentative="1">
+      <w:start w:val="1"/>
+      <w:numFmt w:val="bullet"/>
+      <w:lvlText w:val=""/>
+      <w:lvlJc w:val="left"/>
+      <w:pPr>
+        <w:ind w:left="6840" w:hanging="360"/>
+      </w:pPr>
+      <w:rPr>
+        <w:rFonts w:ascii="Wingdings" w:hAnsi="Wingdings" w:hint="default"/>
+      </w:rPr>
+    </w:lvl>
+  </w:abstractNum>
+  <w:abstractNum w:abstractNumId="2" w15:restartNumberingAfterBreak="0">
+    <w:nsid w:val="15BC0B5D"/>
+    <w:multiLevelType w:val="hybridMultilevel"/>
+    <w:tmpl w:val="B70014CA"/>
+    <w:lvl w:ilvl="0" w:tplc="04090001">
+      <w:start w:val="1"/>
+      <w:numFmt w:val="bullet"/>
+      <w:lvlText w:val=""/>
+      <w:lvlJc w:val="left"/>
+      <w:pPr>
+        <w:ind w:left="720" w:hanging="360"/>
+      </w:pPr>
+      <w:rPr>
+        <w:rFonts w:ascii="Symbol" w:hAnsi="Symbol" w:hint="default"/>
+      </w:rPr>
+    </w:lvl>
+    <w:lvl w:ilvl="1" w:tplc="04090003" w:tentative="1">
+      <w:start w:val="1"/>
+      <w:numFmt w:val="bullet"/>
+      <w:lvlText w:val="o"/>
+      <w:lvlJc w:val="left"/>
+      <w:pPr>
+        <w:ind w:left="1440" w:hanging="360"/>
+      </w:pPr>
+      <w:rPr>
+        <w:rFonts w:ascii="Courier New" w:hAnsi="Courier New" w:cs="Courier New" w:hint="default"/>
+      </w:rPr>
+    </w:lvl>
+    <w:lvl w:ilvl="2" w:tplc="04090005" w:tentative="1">
+      <w:start w:val="1"/>
+      <w:numFmt w:val="bullet"/>
+      <w:lvlText w:val=""/>
+      <w:lvlJc w:val="left"/>
+      <w:pPr>
+        <w:ind w:left="2160" w:hanging="360"/>
+      </w:pPr>
+      <w:rPr>
+        <w:rFonts w:ascii="Wingdings" w:hAnsi="Wingdings" w:hint="default"/>
+      </w:rPr>
+    </w:lvl>
+    <w:lvl w:ilvl="3" w:tplc="04090001" w:tentative="1">
+      <w:start w:val="1"/>
+      <w:numFmt w:val="bullet"/>
+      <w:lvlText w:val=""/>
+      <w:lvlJc w:val="left"/>
+      <w:pPr>
+        <w:ind w:left="2880" w:hanging="360"/>
+      </w:pPr>
+      <w:rPr>
+        <w:rFonts w:ascii="Symbol" w:hAnsi="Symbol" w:hint="default"/>
+      </w:rPr>
+    </w:lvl>
+    <w:lvl w:ilvl="4" w:tplc="04090003" w:tentative="1">
+      <w:start w:val="1"/>
+      <w:numFmt w:val="bullet"/>
+      <w:lvlText w:val="o"/>
+      <w:lvlJc w:val="left"/>
+      <w:pPr>
+        <w:ind w:left="3600" w:hanging="360"/>
+      </w:pPr>
+      <w:rPr>
+        <w:rFonts w:ascii="Courier New" w:hAnsi="Courier New" w:cs="Courier New" w:hint="default"/>
+      </w:rPr>
+    </w:lvl>
+    <w:lvl w:ilvl="5" w:tplc="04090005" w:tentative="1">
+      <w:start w:val="1"/>
+      <w:numFmt w:val="bullet"/>
+      <w:lvlText w:val=""/>
+      <w:lvlJc w:val="left"/>
+      <w:pPr>
+        <w:ind w:left="4320" w:hanging="360"/>
+      </w:pPr>
+      <w:rPr>
+        <w:rFonts w:ascii="Wingdings" w:hAnsi="Wingdings" w:hint="default"/>
+      </w:rPr>
+    </w:lvl>
+    <w:lvl w:ilvl="6" w:tplc="04090001" w:tentative="1">
+      <w:start w:val="1"/>
+      <w:numFmt w:val="bullet"/>
+      <w:lvlText w:val=""/>
+      <w:lvlJc w:val="left"/>
+      <w:pPr>
+        <w:ind w:left="5040" w:hanging="360"/>
+      </w:pPr>
+      <w:rPr>
+        <w:rFonts w:ascii="Symbol" w:hAnsi="Symbol" w:hint="default"/>
+      </w:rPr>
+    </w:lvl>
+    <w:lvl w:ilvl="7" w:tplc="04090003" w:tentative="1">
+      <w:start w:val="1"/>
+      <w:numFmt w:val="bullet"/>
+      <w:lvlText w:val="o"/>
+      <w:lvlJc w:val="left"/>
+      <w:pPr>
+        <w:ind w:left="5760" w:hanging="360"/>
+      </w:pPr>
+      <w:rPr>
+        <w:rFonts w:ascii="Courier New" w:hAnsi="Courier New" w:cs="Courier New" w:hint="default"/>
+      </w:rPr>
+    </w:lvl>
+    <w:lvl w:ilvl="8" w:tplc="04090005" w:tentative="1">
+      <w:start w:val="1"/>
+      <w:numFmt w:val="bullet"/>
+      <w:lvlText w:val=""/>
+      <w:lvlJc w:val="left"/>
+      <w:pPr>
+        <w:ind w:left="6480" w:hanging="360"/>
+      </w:pPr>
+      <w:rPr>
+        <w:rFonts w:ascii="Wingdings" w:hAnsi="Wingdings" w:hint="default"/>
+      </w:rPr>
+    </w:lvl>
+  </w:abstractNum>
+  <w:abstractNum w:abstractNumId="3" w15:restartNumberingAfterBreak="0">
+    <w:nsid w:val="1ACE0563"/>
+    <w:multiLevelType w:val="hybridMultilevel"/>
+    <w:tmpl w:val="FC5C2160"/>
+    <w:lvl w:ilvl="0" w:tplc="04090003">
+      <w:start w:val="1"/>
+      <w:numFmt w:val="bullet"/>
+      <w:lvlText w:val="o"/>
+      <w:lvlJc w:val="left"/>
+      <w:pPr>
+        <w:ind w:left="1080" w:hanging="360"/>
+      </w:pPr>
+      <w:rPr>
+        <w:rFonts w:ascii="Courier New" w:hAnsi="Courier New" w:cs="Courier New" w:hint="default"/>
+      </w:rPr>
+    </w:lvl>
+    <w:lvl w:ilvl="1" w:tplc="FFFFFFFF" w:tentative="1">
+      <w:start w:val="1"/>
+      <w:numFmt w:val="bullet"/>
+      <w:lvlText w:val="o"/>
+      <w:lvlJc w:val="left"/>
+      <w:pPr>
+        <w:ind w:left="1800" w:hanging="360"/>
+      </w:pPr>
+      <w:rPr>
+        <w:rFonts w:ascii="Courier New" w:hAnsi="Courier New" w:cs="Courier New" w:hint="default"/>
+      </w:rPr>
+    </w:lvl>
+    <w:lvl w:ilvl="2" w:tplc="FFFFFFFF" w:tentative="1">
+      <w:start w:val="1"/>
+      <w:numFmt w:val="bullet"/>
+      <w:lvlText w:val=""/>
+      <w:lvlJc w:val="left"/>
+      <w:pPr>
+        <w:ind w:left="2520" w:hanging="360"/>
+      </w:pPr>
+      <w:rPr>
+        <w:rFonts w:ascii="Wingdings" w:hAnsi="Wingdings" w:hint="default"/>
+      </w:rPr>
+    </w:lvl>
+    <w:lvl w:ilvl="3" w:tplc="FFFFFFFF" w:tentative="1">
+      <w:start w:val="1"/>
+      <w:numFmt w:val="bullet"/>
+      <w:lvlText w:val=""/>
+      <w:lvlJc w:val="left"/>
+      <w:pPr>
+        <w:ind w:left="3240" w:hanging="360"/>
+      </w:pPr>
+      <w:rPr>
+        <w:rFonts w:ascii="Symbol" w:hAnsi="Symbol" w:hint="default"/>
+      </w:rPr>
+    </w:lvl>
+    <w:lvl w:ilvl="4" w:tplc="FFFFFFFF" w:tentative="1">
+      <w:start w:val="1"/>
+      <w:numFmt w:val="bullet"/>
+      <w:lvlText w:val="o"/>
+      <w:lvlJc w:val="left"/>
+      <w:pPr>
+        <w:ind w:left="3960" w:hanging="360"/>
+      </w:pPr>
+      <w:rPr>
+        <w:rFonts w:ascii="Courier New" w:hAnsi="Courier New" w:cs="Courier New" w:hint="default"/>
+      </w:rPr>
+    </w:lvl>
+    <w:lvl w:ilvl="5" w:tplc="FFFFFFFF" w:tentative="1">
+      <w:start w:val="1"/>
+      <w:numFmt w:val="bullet"/>
+      <w:lvlText w:val=""/>
+      <w:lvlJc w:val="left"/>
+      <w:pPr>
+        <w:ind w:left="4680" w:hanging="360"/>
+      </w:pPr>
+      <w:rPr>
+        <w:rFonts w:ascii="Wingdings" w:hAnsi="Wingdings" w:hint="default"/>
+      </w:rPr>
+    </w:lvl>
+    <w:lvl w:ilvl="6" w:tplc="FFFFFFFF" w:tentative="1">
+      <w:start w:val="1"/>
+      <w:numFmt w:val="bullet"/>
+      <w:lvlText w:val=""/>
+      <w:lvlJc w:val="left"/>
+      <w:pPr>
+        <w:ind w:left="5400" w:hanging="360"/>
+      </w:pPr>
+      <w:rPr>
+        <w:rFonts w:ascii="Symbol" w:hAnsi="Symbol" w:hint="default"/>
+      </w:rPr>
+    </w:lvl>
+    <w:lvl w:ilvl="7" w:tplc="FFFFFFFF" w:tentative="1">
+      <w:start w:val="1"/>
+      <w:numFmt w:val="bullet"/>
+      <w:lvlText w:val="o"/>
+      <w:lvlJc w:val="left"/>
+      <w:pPr>
+        <w:ind w:left="6120" w:hanging="360"/>
+      </w:pPr>
+      <w:rPr>
+        <w:rFonts w:ascii="Courier New" w:hAnsi="Courier New" w:cs="Courier New" w:hint="default"/>
+      </w:rPr>
+    </w:lvl>
+    <w:lvl w:ilvl="8" w:tplc="FFFFFFFF" w:tentative="1">
+      <w:start w:val="1"/>
+      <w:numFmt w:val="bullet"/>
+      <w:lvlText w:val=""/>
+      <w:lvlJc w:val="left"/>
+      <w:pPr>
+        <w:ind w:left="6840" w:hanging="360"/>
+      </w:pPr>
+      <w:rPr>
+        <w:rFonts w:ascii="Wingdings" w:hAnsi="Wingdings" w:hint="default"/>
+      </w:rPr>
+    </w:lvl>
+  </w:abstractNum>
+  <w:abstractNum w:abstractNumId="4" w15:restartNumberingAfterBreak="0">
+    <w:nsid w:val="225256AF"/>
+    <w:multiLevelType w:val="hybridMultilevel"/>
+    <w:tmpl w:val="6A06F9C2"/>
+    <w:lvl w:ilvl="0" w:tplc="04090003">
+      <w:start w:val="1"/>
+      <w:numFmt w:val="bullet"/>
+      <w:lvlText w:val="o"/>
+      <w:lvlJc w:val="left"/>
+      <w:pPr>
+        <w:ind w:left="1080" w:hanging="360"/>
+      </w:pPr>
+      <w:rPr>
+        <w:rFonts w:ascii="Courier New" w:hAnsi="Courier New" w:cs="Courier New" w:hint="default"/>
+      </w:rPr>
+    </w:lvl>
+    <w:lvl w:ilvl="1" w:tplc="FFFFFFFF" w:tentative="1">
+      <w:start w:val="1"/>
+      <w:numFmt w:val="bullet"/>
+      <w:lvlText w:val="o"/>
+      <w:lvlJc w:val="left"/>
+      <w:pPr>
+        <w:ind w:left="1800" w:hanging="360"/>
+      </w:pPr>
+      <w:rPr>
+        <w:rFonts w:ascii="Courier New" w:hAnsi="Courier New" w:cs="Courier New" w:hint="default"/>
+      </w:rPr>
+    </w:lvl>
+    <w:lvl w:ilvl="2" w:tplc="FFFFFFFF" w:tentative="1">
+      <w:start w:val="1"/>
+      <w:numFmt w:val="bullet"/>
+      <w:lvlText w:val=""/>
+      <w:lvlJc w:val="left"/>
+      <w:pPr>
+        <w:ind w:left="2520" w:hanging="360"/>
+      </w:pPr>
+      <w:rPr>
+        <w:rFonts w:ascii="Wingdings" w:hAnsi="Wingdings" w:hint="default"/>
+      </w:rPr>
+    </w:lvl>
+    <w:lvl w:ilvl="3" w:tplc="FFFFFFFF" w:tentative="1">
+      <w:start w:val="1"/>
+      <w:numFmt w:val="bullet"/>
+      <w:lvlText w:val=""/>
+      <w:lvlJc w:val="left"/>
+      <w:pPr>
+        <w:ind w:left="3240" w:hanging="360"/>
+      </w:pPr>
+      <w:rPr>
+        <w:rFonts w:ascii="Symbol" w:hAnsi="Symbol" w:hint="default"/>
+      </w:rPr>
+    </w:lvl>
+    <w:lvl w:ilvl="4" w:tplc="FFFFFFFF" w:tentative="1">
+      <w:start w:val="1"/>
+      <w:numFmt w:val="bullet"/>
+      <w:lvlText w:val="o"/>
+      <w:lvlJc w:val="left"/>
+      <w:pPr>
+        <w:ind w:left="3960" w:hanging="360"/>
+      </w:pPr>
+      <w:rPr>
+        <w:rFonts w:ascii="Courier New" w:hAnsi="Courier New" w:cs="Courier New" w:hint="default"/>
+      </w:rPr>
+    </w:lvl>
+    <w:lvl w:ilvl="5" w:tplc="FFFFFFFF" w:tentative="1">
+      <w:start w:val="1"/>
+      <w:numFmt w:val="bullet"/>
+      <w:lvlText w:val=""/>
+      <w:lvlJc w:val="left"/>
+      <w:pPr>
+        <w:ind w:left="4680" w:hanging="360"/>
+      </w:pPr>
+      <w:rPr>
+        <w:rFonts w:ascii="Wingdings" w:hAnsi="Wingdings" w:hint="default"/>
+      </w:rPr>
+    </w:lvl>
+    <w:lvl w:ilvl="6" w:tplc="FFFFFFFF" w:tentative="1">
+      <w:start w:val="1"/>
+      <w:numFmt w:val="bullet"/>
+      <w:lvlText w:val=""/>
+      <w:lvlJc w:val="left"/>
+      <w:pPr>
+        <w:ind w:left="5400" w:hanging="360"/>
+      </w:pPr>
+      <w:rPr>
+        <w:rFonts w:ascii="Symbol" w:hAnsi="Symbol" w:hint="default"/>
+      </w:rPr>
+    </w:lvl>
+    <w:lvl w:ilvl="7" w:tplc="FFFFFFFF" w:tentative="1">
+      <w:start w:val="1"/>
+      <w:numFmt w:val="bullet"/>
+      <w:lvlText w:val="o"/>
+      <w:lvlJc w:val="left"/>
+      <w:pPr>
+        <w:ind w:left="6120" w:hanging="360"/>
+      </w:pPr>
+      <w:rPr>
+        <w:rFonts w:ascii="Courier New" w:hAnsi="Courier New" w:cs="Courier New" w:hint="default"/>
+      </w:rPr>
+    </w:lvl>
+    <w:lvl w:ilvl="8" w:tplc="FFFFFFFF" w:tentative="1">
+      <w:start w:val="1"/>
+      <w:numFmt w:val="bullet"/>
+      <w:lvlText w:val=""/>
+      <w:lvlJc w:val="left"/>
+      <w:pPr>
+        <w:ind w:left="6840" w:hanging="360"/>
+      </w:pPr>
+      <w:rPr>
+        <w:rFonts w:ascii="Wingdings" w:hAnsi="Wingdings" w:hint="default"/>
+      </w:rPr>
+    </w:lvl>
+  </w:abstractNum>
+  <w:abstractNum w:abstractNumId="5" w15:restartNumberingAfterBreak="0">
+    <w:nsid w:val="425B593D"/>
+    <w:multiLevelType w:val="hybridMultilevel"/>
+    <w:tmpl w:val="9F54007E"/>
+    <w:lvl w:ilvl="0" w:tplc="04090001">
+      <w:start w:val="1"/>
+      <w:numFmt w:val="bullet"/>
+      <w:lvlText w:val=""/>
+      <w:lvlJc w:val="left"/>
+      <w:pPr>
+        <w:ind w:left="1080" w:hanging="360"/>
+      </w:pPr>
+      <w:rPr>
+        <w:rFonts w:ascii="Symbol" w:hAnsi="Symbol" w:hint="default"/>
+      </w:rPr>
+    </w:lvl>
+    <w:lvl w:ilvl="1" w:tplc="04090003" w:tentative="1">
+      <w:start w:val="1"/>
+      <w:numFmt w:val="bullet"/>
+      <w:lvlText w:val="o"/>
+      <w:lvlJc w:val="left"/>
+      <w:pPr>
+        <w:ind w:left="1800" w:hanging="360"/>
+      </w:pPr>
+      <w:rPr>
+        <w:rFonts w:ascii="Courier New" w:hAnsi="Courier New" w:cs="Courier New" w:hint="default"/>
+      </w:rPr>
+    </w:lvl>
+    <w:lvl w:ilvl="2" w:tplc="04090005" w:tentative="1">
+      <w:start w:val="1"/>
+      <w:numFmt w:val="bullet"/>
+      <w:lvlText w:val=""/>
+      <w:lvlJc w:val="left"/>
+      <w:pPr>
+        <w:ind w:left="2520" w:hanging="360"/>
+      </w:pPr>
+      <w:rPr>
+        <w:rFonts w:ascii="Wingdings" w:hAnsi="Wingdings" w:hint="default"/>
+      </w:rPr>
+    </w:lvl>
+    <w:lvl w:ilvl="3" w:tplc="04090001" w:tentative="1">
+      <w:start w:val="1"/>
+      <w:numFmt w:val="bullet"/>
+      <w:lvlText w:val=""/>
+      <w:lvlJc w:val="left"/>
+      <w:pPr>
+        <w:ind w:left="3240" w:hanging="360"/>
+      </w:pPr>
+      <w:rPr>
+        <w:rFonts w:ascii="Symbol" w:hAnsi="Symbol" w:hint="default"/>
+      </w:rPr>
+    </w:lvl>
+    <w:lvl w:ilvl="4" w:tplc="04090003" w:tentative="1">
+      <w:start w:val="1"/>
+      <w:numFmt w:val="bullet"/>
+      <w:lvlText w:val="o"/>
+      <w:lvlJc w:val="left"/>
+      <w:pPr>
+        <w:ind w:left="3960" w:hanging="360"/>
+      </w:pPr>
+      <w:rPr>
+        <w:rFonts w:ascii="Courier New" w:hAnsi="Courier New" w:cs="Courier New" w:hint="default"/>
+      </w:rPr>
+    </w:lvl>
+    <w:lvl w:ilvl="5" w:tplc="04090005" w:tentative="1">
+      <w:start w:val="1"/>
+      <w:numFmt w:val="bullet"/>
+      <w:lvlText w:val=""/>
+      <w:lvlJc w:val="left"/>
+      <w:pPr>
+        <w:ind w:left="4680" w:hanging="360"/>
+      </w:pPr>
+      <w:rPr>
+        <w:rFonts w:ascii="Wingdings" w:hAnsi="Wingdings" w:hint="default"/>
+      </w:rPr>
+    </w:lvl>
+    <w:lvl w:ilvl="6" w:tplc="04090001" w:tentative="1">
+      <w:start w:val="1"/>
+      <w:numFmt w:val="bullet"/>
+      <w:lvlText w:val=""/>
+      <w:lvlJc w:val="left"/>
+      <w:pPr>
+        <w:ind w:left="5400" w:hanging="360"/>
+      </w:pPr>
+      <w:rPr>
+        <w:rFonts w:ascii="Symbol" w:hAnsi="Symbol" w:hint="default"/>
+      </w:rPr>
+    </w:lvl>
+    <w:lvl w:ilvl="7" w:tplc="04090003" w:tentative="1">
+      <w:start w:val="1"/>
+      <w:numFmt w:val="bullet"/>
+      <w:lvlText w:val="o"/>
+      <w:lvlJc w:val="left"/>
+      <w:pPr>
+        <w:ind w:left="6120" w:hanging="360"/>
+      </w:pPr>
+      <w:rPr>
+        <w:rFonts w:ascii="Courier New" w:hAnsi="Courier New" w:cs="Courier New" w:hint="default"/>
+      </w:rPr>
+    </w:lvl>
+    <w:lvl w:ilvl="8" w:tplc="04090005" w:tentative="1">
+      <w:start w:val="1"/>
+      <w:numFmt w:val="bullet"/>
+      <w:lvlText w:val=""/>
+      <w:lvlJc w:val="left"/>
+      <w:pPr>
+        <w:ind w:left="6840" w:hanging="360"/>
+      </w:pPr>
+      <w:rPr>
+        <w:rFonts w:ascii="Wingdings" w:hAnsi="Wingdings" w:hint="default"/>
+      </w:rPr>
+    </w:lvl>
+  </w:abstractNum>
+  <w:num w:numId="1" w16cid:durableId="1499156041">
+    <w:abstractNumId w:val="2"/>
+  </w:num>
+  <w:num w:numId="2" w16cid:durableId="225920638">
+    <w:abstractNumId w:val="0"/>
+  </w:num>
+  <w:num w:numId="3" w16cid:durableId="801117062">
+    <w:abstractNumId w:val="4"/>
+  </w:num>
+  <w:num w:numId="4" w16cid:durableId="1339311528">
+    <w:abstractNumId w:val="3"/>
+  </w:num>
+  <w:num w:numId="5" w16cid:durableId="1209612186">
+    <w:abstractNumId w:val="1"/>
+  </w:num>
+  <w:num w:numId="6" w16cid:durableId="1498812324">
+    <w:abstractNumId w:val="5"/>
+  </w:num>
+</w:numbering>
 </file>
 
 <file path=word/styles.xml><?xml version="1.0" encoding="utf-8"?>
@@ -1146,6 +4488,7 @@
   <w:style w:type="paragraph" w:default="1" w:styleId="Normal">
     <w:name w:val="Normal"/>
     <w:qFormat/>
+    <w:rsid w:val="00AF08FC"/>
   </w:style>
   <w:style w:type="character" w:default="1" w:styleId="DefaultParagraphFont">
     <w:name w:val="Default Paragraph Font"/>
@@ -1189,6 +4532,17 @@
       <w:sz w:val="24"/>
       <w:szCs w:val="24"/>
     </w:rPr>
+  </w:style>
+  <w:style w:type="paragraph" w:styleId="ListParagraph">
+    <w:name w:val="List Paragraph"/>
+    <w:basedOn w:val="Normal"/>
+    <w:uiPriority w:val="34"/>
+    <w:qFormat/>
+    <w:rsid w:val="00F531D7"/>
+    <w:pPr>
+      <w:ind w:left="720"/>
+      <w:contextualSpacing/>
+    </w:pPr>
   </w:style>
 </w:styles>
 </file>

</xml_diff>